<commit_message>
Jan 23 Week 1 commits
</commit_message>
<xml_diff>
--- a/Graph Embedding Review Paper Outline.docx
+++ b/Graph Embedding Review Paper Outline.docx
@@ -10023,6 +10023,14 @@
         </w:rPr>
         <w:fldChar w:fldCharType="end"/>
       </w:r>
+      <w:r>
+        <w:rPr>
+          <w:rFonts w:ascii="Times New Roman" w:hAnsi="Times New Roman" w:cs="Times New Roman"/>
+          <w:sz w:val="24"/>
+          <w:lang w:val="en-US"/>
+        </w:rPr>
+        <w:t>??</w:t>
+      </w:r>
     </w:p>
     <w:p>
       <w:pPr>
@@ -12314,17 +12322,120 @@
         <w:pStyle w:val="ListParagraph"/>
         <w:ind w:left="360"/>
         <w:rPr>
-          <w:rFonts w:ascii="Times New Roman" w:hAnsi="Times New Roman" w:cs="Times New Roman"/>
-          <w:sz w:val="24"/>
-          <w:lang w:val="en-US"/>
-        </w:rPr>
-      </w:pPr>
-      <w:r>
-        <w:rPr>
-          <w:rFonts w:ascii="Times New Roman" w:hAnsi="Times New Roman" w:cs="Times New Roman"/>
-          <w:sz w:val="24"/>
-          <w:lang w:val="en-US"/>
-        </w:rPr>
+          <w:rFonts w:cstheme="minorHAnsi"/>
+          <w:color w:val="000000" w:themeColor="text1"/>
+          <w:lang w:val="en-US"/>
+        </w:rPr>
+      </w:pPr>
+      <w:r>
+        <w:rPr>
+          <w:rFonts w:cstheme="minorHAnsi"/>
+          <w:color w:val="000000" w:themeColor="text1"/>
+          <w:lang w:val="en-US"/>
+        </w:rPr>
+        <w:t xml:space="preserve">FNN was the first and simplest type of artificial neural network devised </w:t>
+      </w:r>
+      <w:r>
+        <w:rPr>
+          <w:rFonts w:cstheme="minorHAnsi"/>
+          <w:color w:val="000000" w:themeColor="text1"/>
+          <w:highlight w:val="lightGray"/>
+          <w:lang w:val="en-US"/>
+        </w:rPr>
+        <w:fldChar w:fldCharType="begin"/>
+      </w:r>
+      <w:r>
+        <w:rPr>
+          <w:rFonts w:cstheme="minorHAnsi"/>
+          <w:color w:val="000000" w:themeColor="text1"/>
+          <w:highlight w:val="lightGray"/>
+          <w:lang w:val="en-US"/>
+        </w:rPr>
+        <w:instrText xml:space="preserve"> ADDIN EN.CITE &lt;EndNote&gt;&lt;Cite&gt;&lt;Author&gt;Schmidhuber&lt;/Author&gt;&lt;Year&gt;2015&lt;/Year&gt;&lt;RecNum&gt;44&lt;/RecNum&gt;&lt;DisplayText&gt;\cite{RN44}&lt;/DisplayText&gt;&lt;record&gt;&lt;rec-number&gt;44&lt;/rec-number&gt;&lt;foreign-keys&gt;&lt;key app="EN" db-id="azw99sd5fva5rbexwpcxddr2dtx5wvpv50pz" timestamp="1667787913"&gt;44&lt;/key&gt;&lt;/foreign-keys&gt;&lt;ref-type name="Journal Article"&gt;17&lt;/ref-type&gt;&lt;contributors&gt;&lt;authors&gt;&lt;author&gt;Schmidhuber, Jürgen&lt;/author&gt;&lt;/authors&gt;&lt;/contributors&gt;&lt;titles&gt;&lt;title&gt;Deep learning in neural networks: An overview&lt;/title&gt;&lt;secondary-title&gt;Neural Networks&lt;/secondary-title&gt;&lt;/titles&gt;&lt;periodical&gt;&lt;full-title&gt;Neural Networks&lt;/full-title&gt;&lt;/periodical&gt;&lt;pages&gt;85-117&lt;/pages&gt;&lt;volume&gt;61&lt;/volume&gt;&lt;keywords&gt;&lt;keyword&gt;Deep learning&lt;/keyword&gt;&lt;keyword&gt;Supervised learning&lt;/keyword&gt;&lt;keyword&gt;Unsupervised learning&lt;/keyword&gt;&lt;keyword&gt;Reinforcement learning&lt;/keyword&gt;&lt;keyword&gt;Evolutionary computation&lt;/keyword&gt;&lt;/keywords&gt;&lt;dates&gt;&lt;year&gt;2015&lt;/year&gt;&lt;pub-dates&gt;&lt;date&gt;2015/01/01/&lt;/date&gt;&lt;/pub-dates&gt;&lt;/dates&gt;&lt;isbn&gt;0893-6080&lt;/isbn&gt;&lt;urls&gt;&lt;related-urls&gt;&lt;url&gt;https://www.sciencedirect.com/science/article/pii/S0893608014002135&lt;/url&gt;&lt;/related-urls&gt;&lt;/urls&gt;&lt;electronic-resource-num&gt;https://doi.org/10.1016/j.neunet.2014.09.003&lt;/electronic-resource-num&gt;&lt;/record&gt;&lt;/Cite&gt;&lt;/EndNote&gt;</w:instrText>
+      </w:r>
+      <w:r>
+        <w:rPr>
+          <w:rFonts w:cstheme="minorHAnsi"/>
+          <w:color w:val="000000" w:themeColor="text1"/>
+          <w:highlight w:val="lightGray"/>
+          <w:lang w:val="en-US"/>
+        </w:rPr>
+        <w:fldChar w:fldCharType="separate"/>
+      </w:r>
+      <w:r>
+        <w:rPr>
+          <w:rFonts w:cstheme="minorHAnsi"/>
+          <w:noProof/>
+          <w:color w:val="000000" w:themeColor="text1"/>
+          <w:highlight w:val="lightGray"/>
+          <w:lang w:val="en-US"/>
+        </w:rPr>
+        <w:t>\cite{RN44}</w:t>
+      </w:r>
+      <w:r>
+        <w:rPr>
+          <w:rFonts w:cstheme="minorHAnsi"/>
+          <w:color w:val="000000" w:themeColor="text1"/>
+          <w:highlight w:val="lightGray"/>
+          <w:lang w:val="en-US"/>
+        </w:rPr>
+        <w:fldChar w:fldCharType="end"/>
+      </w:r>
+      <w:r>
+        <w:rPr>
+          <w:rFonts w:cstheme="minorHAnsi"/>
+          <w:color w:val="000000" w:themeColor="text1"/>
+          <w:highlight w:val="lightGray"/>
+          <w:lang w:val="en-US"/>
+        </w:rPr>
+        <w:t>{</w:t>
+      </w:r>
+      <w:proofErr w:type="spellStart"/>
+      <w:r>
+        <w:rPr>
+          <w:rFonts w:cstheme="minorHAnsi"/>
+          <w:color w:val="000000" w:themeColor="text1"/>
+          <w:highlight w:val="lightGray"/>
+          <w:lang w:val="en-US"/>
+        </w:rPr>
+        <w:t>Schmidhuber</w:t>
+      </w:r>
+      <w:proofErr w:type="spellEnd"/>
+      <w:r>
+        <w:rPr>
+          <w:rFonts w:cstheme="minorHAnsi"/>
+          <w:color w:val="000000" w:themeColor="text1"/>
+          <w:highlight w:val="lightGray"/>
+          <w:lang w:val="en-US"/>
+        </w:rPr>
+        <w:t>, 2015 #44}</w:t>
+      </w:r>
+      <w:r>
+        <w:rPr>
+          <w:rFonts w:cstheme="minorHAnsi"/>
+          <w:color w:val="000000" w:themeColor="text1"/>
+          <w:lang w:val="en-US"/>
+        </w:rPr>
+        <w:t xml:space="preserve">, </w:t>
+      </w:r>
+    </w:p>
+    <w:p>
+      <w:pPr>
+        <w:pStyle w:val="ListParagraph"/>
+        <w:ind w:left="360"/>
+        <w:rPr>
+          <w:rFonts w:ascii="Times New Roman" w:hAnsi="Times New Roman" w:cs="Times New Roman"/>
+          <w:sz w:val="24"/>
+          <w:lang w:val="en-US"/>
+        </w:rPr>
+      </w:pPr>
+      <w:r>
+        <w:rPr>
+          <w:rFonts w:ascii="Times New Roman" w:hAnsi="Times New Roman" w:cs="Times New Roman"/>
+          <w:sz w:val="24"/>
+          <w:lang w:val="en-US"/>
+        </w:rPr>
+        <w:lastRenderedPageBreak/>
         <w:t>However, for Skip-GNN, results do not vary much between embedding methods</w:t>
       </w:r>
       <w:r>
@@ -12352,7 +12463,6 @@
           <w:sz w:val="24"/>
           <w:lang w:val="en-US"/>
         </w:rPr>
-        <w:lastRenderedPageBreak/>
         <w:t>(Possible reason is prediction is largely dependent on the skip graph instead of the original graph)</w:t>
       </w:r>
     </w:p>
@@ -14772,6 +14882,7 @@
           <w:lang w:val="en-US"/>
         </w:rPr>
       </w:pPr>
+      <w:bookmarkStart w:id="0" w:name="_GoBack"/>
       <w:r>
         <w:rPr>
           <w:lang w:val="en-US"/>
@@ -16678,6 +16789,7 @@
         <w:t xml:space="preserve"> (e.g. protein sequence embedding)</w:t>
       </w:r>
     </w:p>
+    <w:bookmarkEnd w:id="0"/>
     <w:p>
       <w:pPr>
         <w:rPr>
@@ -16827,17 +16939,7 @@
           <w:sz w:val="24"/>
           <w:lang w:val="en-US"/>
         </w:rPr>
-        <w:t xml:space="preserve"> </w:t>
-      </w:r>
-      <w:bookmarkStart w:id="0" w:name="_GoBack"/>
-      <w:bookmarkEnd w:id="0"/>
-      <w:r>
-        <w:rPr>
-          <w:rFonts w:ascii="Times New Roman" w:hAnsi="Times New Roman" w:cs="Times New Roman"/>
-          <w:sz w:val="24"/>
-          <w:lang w:val="en-US"/>
-        </w:rPr>
-        <w:t>– contain loss by aggressively pruning the problem space</w:t>
+        <w:t xml:space="preserve"> – contain loss by aggressively pruning the problem space</w:t>
       </w:r>
       <w:r>
         <w:rPr>
@@ -28022,6 +28124,2656 @@
         <w:t xml:space="preserve">]. </w:t>
       </w:r>
     </w:p>
+    <w:p>
+      <w:pPr>
+        <w:rPr>
+          <w:lang w:val="en-US"/>
+        </w:rPr>
+      </w:pPr>
+      <w:r>
+        <w:rPr>
+          <w:lang w:val="en-US"/>
+        </w:rPr>
+        <w:br w:type="page"/>
+      </w:r>
+    </w:p>
+    <w:p>
+      <w:pPr>
+        <w:pStyle w:val="Heading2"/>
+        <w:rPr>
+          <w:lang w:val="en-US"/>
+        </w:rPr>
+      </w:pPr>
+      <w:r>
+        <w:rPr>
+          <w:lang w:val="en-US"/>
+        </w:rPr>
+        <w:lastRenderedPageBreak/>
+        <w:t>Clustering evaluation</w:t>
+      </w:r>
+    </w:p>
+    <w:p>
+      <w:pPr>
+        <w:pStyle w:val="ListParagraph"/>
+        <w:numPr>
+          <w:ilvl w:val="0"/>
+          <w:numId w:val="36"/>
+        </w:numPr>
+        <w:rPr>
+          <w:lang w:val="en-US"/>
+        </w:rPr>
+      </w:pPr>
+      <w:r>
+        <w:rPr>
+          <w:lang w:val="en-US"/>
+        </w:rPr>
+        <w:t>Homogeneity, completeness and V-measure {Rosenberg, 2007 #53}</w:t>
+      </w:r>
+    </w:p>
+    <w:p>
+      <w:pPr>
+        <w:pStyle w:val="ListParagraph"/>
+        <w:ind w:left="1800"/>
+        <w:rPr>
+          <w:lang w:val="en-US"/>
+        </w:rPr>
+      </w:pPr>
+      <w:r>
+        <w:rPr>
+          <w:highlight w:val="yellow"/>
+          <w:lang w:val="en-US"/>
+        </w:rPr>
+        <w:t>Homogeneity: Each cluster contains only members of a single class</w:t>
+      </w:r>
+    </w:p>
+    <w:p>
+      <w:pPr>
+        <w:pStyle w:val="ListParagraph"/>
+        <w:ind w:left="1800"/>
+        <w:rPr>
+          <w:lang w:val="en-US"/>
+        </w:rPr>
+      </w:pPr>
+      <w:r>
+        <w:rPr>
+          <w:lang w:val="en-US"/>
+        </w:rPr>
+        <w:t>Completeness: All members of a given class are assigned to the same cluster</w:t>
+      </w:r>
+    </w:p>
+    <w:p>
+      <w:pPr>
+        <w:pStyle w:val="ListParagraph"/>
+        <w:ind w:left="1800"/>
+        <w:rPr>
+          <w:lang w:val="en-US"/>
+        </w:rPr>
+      </w:pPr>
+      <w:r>
+        <w:rPr>
+          <w:lang w:val="en-US"/>
+        </w:rPr>
+        <w:t>V-measure: Harmonic mean of homogeneity and completeness</w:t>
+      </w:r>
+    </w:p>
+    <w:p>
+      <w:pPr>
+        <w:pStyle w:val="ListParagraph"/>
+        <w:ind w:left="1800"/>
+        <w:rPr>
+          <w:rFonts w:eastAsiaTheme="minorEastAsia"/>
+          <w:lang w:val="en-US"/>
+        </w:rPr>
+      </w:pPr>
+      <m:oMathPara>
+        <m:oMath>
+          <m:r>
+            <w:rPr>
+              <w:rFonts w:ascii="Cambria Math" w:hAnsi="Cambria Math"/>
+              <w:lang w:val="en-US"/>
+            </w:rPr>
+            <m:t>v=</m:t>
+          </m:r>
+          <m:f>
+            <m:fPr>
+              <m:ctrlPr>
+                <w:rPr>
+                  <w:rFonts w:ascii="Cambria Math" w:hAnsi="Cambria Math"/>
+                  <w:i/>
+                  <w:lang w:val="en-US"/>
+                </w:rPr>
+              </m:ctrlPr>
+            </m:fPr>
+            <m:num>
+              <m:d>
+                <m:dPr>
+                  <m:ctrlPr>
+                    <w:rPr>
+                      <w:rFonts w:ascii="Cambria Math" w:hAnsi="Cambria Math"/>
+                      <w:i/>
+                      <w:lang w:val="en-US"/>
+                    </w:rPr>
+                  </m:ctrlPr>
+                </m:dPr>
+                <m:e>
+                  <m:r>
+                    <w:rPr>
+                      <w:rFonts w:ascii="Cambria Math" w:hAnsi="Cambria Math"/>
+                      <w:lang w:val="en-US"/>
+                    </w:rPr>
+                    <m:t>1+β</m:t>
+                  </m:r>
+                </m:e>
+              </m:d>
+              <m:r>
+                <w:rPr>
+                  <w:rFonts w:ascii="Cambria Math" w:hAnsi="Cambria Math"/>
+                  <w:lang w:val="en-US"/>
+                </w:rPr>
+                <m:t>*homogeneity*completeness</m:t>
+              </m:r>
+            </m:num>
+            <m:den>
+              <m:r>
+                <w:rPr>
+                  <w:rFonts w:ascii="Cambria Math" w:hAnsi="Cambria Math"/>
+                  <w:lang w:val="en-US"/>
+                </w:rPr>
+                <m:t>(β*homogeneity+completeness)</m:t>
+              </m:r>
+            </m:den>
+          </m:f>
+        </m:oMath>
+      </m:oMathPara>
+    </w:p>
+    <w:p>
+      <w:pPr>
+        <w:pStyle w:val="ListParagraph"/>
+        <w:ind w:left="1800"/>
+        <w:rPr>
+          <w:lang w:val="en-US"/>
+        </w:rPr>
+      </w:pPr>
+      <w:r>
+        <w:rPr>
+          <w:lang w:val="en-US"/>
+        </w:rPr>
+        <w:t>Β</w:t>
+      </w:r>
+      <w:r>
+        <w:rPr>
+          <w:lang w:val="en-US"/>
+        </w:rPr>
+        <w:t xml:space="preserve"> is set as default </w:t>
+      </w:r>
+    </w:p>
+    <w:p>
+      <w:pPr>
+        <w:pStyle w:val="ListParagraph"/>
+        <w:numPr>
+          <w:ilvl w:val="0"/>
+          <w:numId w:val="36"/>
+        </w:numPr>
+        <w:rPr>
+          <w:lang w:val="en-US"/>
+        </w:rPr>
+      </w:pPr>
+      <w:r>
+        <w:rPr>
+          <w:lang w:val="en-US"/>
+        </w:rPr>
+        <w:t>Fowlkes-Mallows score</w:t>
+      </w:r>
+    </w:p>
+    <w:p>
+      <w:pPr>
+        <w:pStyle w:val="ListParagraph"/>
+        <w:ind w:left="1800"/>
+        <w:rPr>
+          <w:lang w:val="en-US"/>
+        </w:rPr>
+      </w:pPr>
+      <w:r>
+        <w:rPr>
+          <w:lang w:val="en-US"/>
+        </w:rPr>
+        <w:t>Geometric mean of the pairwise precision and recall</w:t>
+      </w:r>
+    </w:p>
+    <w:p>
+      <w:pPr>
+        <w:pStyle w:val="ListParagraph"/>
+        <w:ind w:left="1800"/>
+        <w:rPr>
+          <w:lang w:val="en-US"/>
+        </w:rPr>
+      </w:pPr>
+      <m:oMathPara>
+        <m:oMath>
+          <m:r>
+            <w:rPr>
+              <w:rFonts w:ascii="Cambria Math" w:hAnsi="Cambria Math"/>
+              <w:lang w:val="en-US"/>
+            </w:rPr>
+            <m:t>FMI=</m:t>
+          </m:r>
+          <m:f>
+            <m:fPr>
+              <m:ctrlPr>
+                <w:rPr>
+                  <w:rFonts w:ascii="Cambria Math" w:hAnsi="Cambria Math"/>
+                  <w:i/>
+                  <w:lang w:val="en-US"/>
+                </w:rPr>
+              </m:ctrlPr>
+            </m:fPr>
+            <m:num>
+              <m:r>
+                <w:rPr>
+                  <w:rFonts w:ascii="Cambria Math" w:hAnsi="Cambria Math"/>
+                  <w:lang w:val="en-US"/>
+                </w:rPr>
+                <m:t>TP</m:t>
+              </m:r>
+            </m:num>
+            <m:den>
+              <m:r>
+                <w:rPr>
+                  <w:rFonts w:ascii="Cambria Math" w:hAnsi="Cambria Math"/>
+                  <w:lang w:val="en-US"/>
+                </w:rPr>
+                <m:t>√(TP+FP)(TP+FN)</m:t>
+              </m:r>
+            </m:den>
+          </m:f>
+        </m:oMath>
+      </m:oMathPara>
+    </w:p>
+    <w:p>
+      <w:pPr>
+        <w:pStyle w:val="ListParagraph"/>
+        <w:numPr>
+          <w:ilvl w:val="0"/>
+          <w:numId w:val="36"/>
+        </w:numPr>
+        <w:rPr>
+          <w:lang w:val="en-US"/>
+        </w:rPr>
+      </w:pPr>
+      <w:r>
+        <w:rPr>
+          <w:lang w:val="en-US"/>
+        </w:rPr>
+        <w:t>Adjusted rand index</w:t>
+      </w:r>
+    </w:p>
+    <w:p>
+      <w:pPr>
+        <w:pStyle w:val="ListParagraph"/>
+        <w:ind w:left="1800"/>
+        <w:rPr>
+          <w:lang w:val="en-US"/>
+        </w:rPr>
+      </w:pPr>
+      <w:r>
+        <w:rPr>
+          <w:lang w:val="en-US"/>
+        </w:rPr>
+        <w:t>Function that measures the similarity of two assignments</w:t>
+      </w:r>
+    </w:p>
+    <w:p>
+      <w:pPr>
+        <w:pStyle w:val="ListParagraph"/>
+        <w:ind w:left="1800"/>
+        <w:rPr>
+          <w:lang w:val="en-US"/>
+        </w:rPr>
+      </w:pPr>
+      <w:r>
+        <w:rPr>
+          <w:lang w:val="en-US"/>
+        </w:rPr>
+        <w:t>Takes into account that random chance will cause some (data points) to occupy the same clusters</w:t>
+      </w:r>
+    </w:p>
+    <w:p>
+      <w:pPr>
+        <w:pStyle w:val="ListParagraph"/>
+        <w:numPr>
+          <w:ilvl w:val="0"/>
+          <w:numId w:val="36"/>
+        </w:numPr>
+        <w:rPr>
+          <w:lang w:val="en-US"/>
+        </w:rPr>
+      </w:pPr>
+      <w:r>
+        <w:rPr>
+          <w:lang w:val="en-US"/>
+        </w:rPr>
+        <w:t>Adjusted mutual information score</w:t>
+      </w:r>
+    </w:p>
+    <w:p>
+      <w:pPr>
+        <w:pStyle w:val="ListParagraph"/>
+        <w:ind w:left="1800"/>
+        <w:rPr>
+          <w:lang w:val="en-US"/>
+        </w:rPr>
+      </w:pPr>
+      <w:r>
+        <w:rPr>
+          <w:lang w:val="en-US"/>
+        </w:rPr>
+        <w:t>Measures the agreement of two assignments (split between clusters and split between the ground truth class labels)</w:t>
+      </w:r>
+    </w:p>
+    <w:p>
+      <w:pPr>
+        <w:pStyle w:val="ListParagraph"/>
+        <w:ind w:left="1800"/>
+        <w:rPr>
+          <w:lang w:val="en-US"/>
+        </w:rPr>
+      </w:pPr>
+      <w:r>
+        <w:rPr>
+          <w:lang w:val="en-US"/>
+        </w:rPr>
+        <w:t>Normalized against chance</w:t>
+      </w:r>
+    </w:p>
+    <w:p>
+      <w:pPr>
+        <w:rPr>
+          <w:rFonts w:cstheme="minorHAnsi"/>
+          <w:lang w:val="en-US"/>
+        </w:rPr>
+      </w:pPr>
+      <w:r>
+        <w:rPr>
+          <w:rFonts w:cstheme="minorHAnsi"/>
+          <w:lang w:val="en-US"/>
+        </w:rPr>
+        <w:t xml:space="preserve">K-means algorithm ran on the embedded edge vectors to cluster all edges in edge list into 4 classes </w:t>
+      </w:r>
+      <w:r>
+        <w:rPr>
+          <w:rFonts w:cstheme="minorHAnsi"/>
+          <w:lang w:val="en-US"/>
+        </w:rPr>
+        <w:t>(positive samples split into 0.99, 0.95, 0.99 thresholds and negative samples)</w:t>
+      </w:r>
+      <w:r>
+        <w:rPr>
+          <w:rFonts w:cstheme="minorHAnsi"/>
+          <w:lang w:val="en-US"/>
+        </w:rPr>
+        <w:t>.</w:t>
+      </w:r>
+    </w:p>
+    <w:tbl>
+      <w:tblPr>
+        <w:tblStyle w:val="TableGrid"/>
+        <w:tblW w:w="8856" w:type="dxa"/>
+        <w:tblLook w:val="04A0" w:firstRow="1" w:lastRow="0" w:firstColumn="1" w:lastColumn="0" w:noHBand="0" w:noVBand="1"/>
+      </w:tblPr>
+      <w:tblGrid>
+        <w:gridCol w:w="1657"/>
+        <w:gridCol w:w="1423"/>
+        <w:gridCol w:w="1481"/>
+        <w:gridCol w:w="995"/>
+        <w:gridCol w:w="1004"/>
+        <w:gridCol w:w="1006"/>
+        <w:gridCol w:w="6"/>
+        <w:gridCol w:w="1278"/>
+        <w:gridCol w:w="6"/>
+      </w:tblGrid>
+      <w:tr>
+        <w:tc>
+          <w:tcPr>
+            <w:tcW w:w="1657" w:type="dxa"/>
+          </w:tcPr>
+          <w:p>
+            <w:pPr>
+              <w:rPr>
+                <w:rFonts w:cstheme="minorHAnsi"/>
+                <w:b/>
+                <w:lang w:val="en-US"/>
+              </w:rPr>
+            </w:pPr>
+            <w:r>
+              <w:rPr>
+                <w:rFonts w:cstheme="minorHAnsi"/>
+                <w:b/>
+                <w:lang w:val="en-US"/>
+              </w:rPr>
+              <w:t>Method</w:t>
+            </w:r>
+          </w:p>
+        </w:tc>
+        <w:tc>
+          <w:tcPr>
+            <w:tcW w:w="1423" w:type="dxa"/>
+          </w:tcPr>
+          <w:p>
+            <w:pPr>
+              <w:rPr>
+                <w:rFonts w:cstheme="minorHAnsi"/>
+                <w:highlight w:val="yellow"/>
+                <w:lang w:val="en-US"/>
+              </w:rPr>
+            </w:pPr>
+            <w:r>
+              <w:rPr>
+                <w:rFonts w:cstheme="minorHAnsi"/>
+                <w:highlight w:val="yellow"/>
+                <w:lang w:val="en-US"/>
+              </w:rPr>
+              <w:t>Homogeneity</w:t>
+            </w:r>
+          </w:p>
+        </w:tc>
+        <w:tc>
+          <w:tcPr>
+            <w:tcW w:w="1481" w:type="dxa"/>
+          </w:tcPr>
+          <w:p>
+            <w:pPr>
+              <w:rPr>
+                <w:rFonts w:cstheme="minorHAnsi"/>
+                <w:lang w:val="en-US"/>
+              </w:rPr>
+            </w:pPr>
+            <w:r>
+              <w:rPr>
+                <w:rFonts w:cstheme="minorHAnsi"/>
+                <w:lang w:val="en-US"/>
+              </w:rPr>
+              <w:t>Completeness</w:t>
+            </w:r>
+          </w:p>
+        </w:tc>
+        <w:tc>
+          <w:tcPr>
+            <w:tcW w:w="995" w:type="dxa"/>
+          </w:tcPr>
+          <w:p>
+            <w:pPr>
+              <w:rPr>
+                <w:rFonts w:cstheme="minorHAnsi"/>
+                <w:lang w:val="en-US"/>
+              </w:rPr>
+            </w:pPr>
+            <w:r>
+              <w:rPr>
+                <w:rFonts w:cstheme="minorHAnsi"/>
+                <w:lang w:val="en-US"/>
+              </w:rPr>
+              <w:t>V-measure</w:t>
+            </w:r>
+          </w:p>
+        </w:tc>
+        <w:tc>
+          <w:tcPr>
+            <w:tcW w:w="1004" w:type="dxa"/>
+          </w:tcPr>
+          <w:p>
+            <w:pPr>
+              <w:rPr>
+                <w:rFonts w:cstheme="minorHAnsi"/>
+                <w:lang w:val="en-US"/>
+              </w:rPr>
+            </w:pPr>
+            <w:r>
+              <w:rPr>
+                <w:rFonts w:cstheme="minorHAnsi"/>
+                <w:highlight w:val="yellow"/>
+                <w:lang w:val="en-US"/>
+              </w:rPr>
+              <w:t>Fowlkes-Mallows score</w:t>
+            </w:r>
+          </w:p>
+        </w:tc>
+        <w:tc>
+          <w:tcPr>
+            <w:tcW w:w="1012" w:type="dxa"/>
+            <w:gridSpan w:val="2"/>
+          </w:tcPr>
+          <w:p>
+            <w:pPr>
+              <w:rPr>
+                <w:rFonts w:cstheme="minorHAnsi"/>
+                <w:lang w:val="en-US"/>
+              </w:rPr>
+            </w:pPr>
+            <w:r>
+              <w:rPr>
+                <w:rFonts w:cstheme="minorHAnsi"/>
+                <w:lang w:val="en-US"/>
+              </w:rPr>
+              <w:t>Adjusted rand score</w:t>
+            </w:r>
+          </w:p>
+        </w:tc>
+        <w:tc>
+          <w:tcPr>
+            <w:tcW w:w="1284" w:type="dxa"/>
+            <w:gridSpan w:val="2"/>
+          </w:tcPr>
+          <w:p>
+            <w:pPr>
+              <w:rPr>
+                <w:rFonts w:cstheme="minorHAnsi"/>
+                <w:lang w:val="en-US"/>
+              </w:rPr>
+            </w:pPr>
+            <w:r>
+              <w:rPr>
+                <w:rFonts w:cstheme="minorHAnsi"/>
+                <w:lang w:val="en-US"/>
+              </w:rPr>
+              <w:t>Adjusted Mutual Information score</w:t>
+            </w:r>
+          </w:p>
+        </w:tc>
+      </w:tr>
+      <w:tr>
+        <w:tc>
+          <w:tcPr>
+            <w:tcW w:w="8856" w:type="dxa"/>
+            <w:gridSpan w:val="9"/>
+            <w:shd w:val="clear" w:color="auto" w:fill="FFF2CC" w:themeFill="accent4" w:themeFillTint="33"/>
+          </w:tcPr>
+          <w:p>
+            <w:pPr>
+              <w:rPr>
+                <w:rFonts w:cstheme="minorHAnsi"/>
+                <w:lang w:val="en-US"/>
+              </w:rPr>
+            </w:pPr>
+            <w:r>
+              <w:rPr>
+                <w:rFonts w:cstheme="minorHAnsi"/>
+                <w:lang w:val="en-US"/>
+              </w:rPr>
+              <w:t>Matrix factorization-based</w:t>
+            </w:r>
+          </w:p>
+        </w:tc>
+      </w:tr>
+      <w:tr>
+        <w:tc>
+          <w:tcPr>
+            <w:tcW w:w="1657" w:type="dxa"/>
+          </w:tcPr>
+          <w:p>
+            <w:pPr>
+              <w:rPr>
+                <w:rFonts w:cstheme="minorHAnsi"/>
+                <w:lang w:val="en-US"/>
+              </w:rPr>
+            </w:pPr>
+            <w:proofErr w:type="spellStart"/>
+            <w:r>
+              <w:rPr>
+                <w:rFonts w:cstheme="minorHAnsi"/>
+                <w:lang w:val="en-US"/>
+              </w:rPr>
+              <w:t>GraRep</w:t>
+            </w:r>
+            <w:proofErr w:type="spellEnd"/>
+          </w:p>
+          <w:p>
+            <w:pPr>
+              <w:rPr>
+                <w:rFonts w:cstheme="minorHAnsi"/>
+                <w:lang w:val="en-US"/>
+              </w:rPr>
+            </w:pPr>
+            <w:r>
+              <w:rPr>
+                <w:rFonts w:cstheme="minorHAnsi"/>
+                <w:lang w:val="en-US"/>
+              </w:rPr>
+              <w:t>(Concatenation)</w:t>
+            </w:r>
+          </w:p>
+        </w:tc>
+        <w:tc>
+          <w:tcPr>
+            <w:tcW w:w="1423" w:type="dxa"/>
+            <w:tcBorders>
+              <w:top w:val="single" w:sz="4" w:space="0" w:color="auto"/>
+              <w:left w:val="single" w:sz="4" w:space="0" w:color="auto"/>
+              <w:bottom w:val="single" w:sz="4" w:space="0" w:color="auto"/>
+              <w:right w:val="single" w:sz="4" w:space="0" w:color="auto"/>
+            </w:tcBorders>
+            <w:shd w:val="clear" w:color="auto" w:fill="auto"/>
+            <w:vAlign w:val="bottom"/>
+          </w:tcPr>
+          <w:p>
+            <w:pPr>
+              <w:rPr>
+                <w:rFonts w:ascii="Calibri" w:hAnsi="Calibri"/>
+                <w:bCs/>
+                <w:color w:val="000000"/>
+              </w:rPr>
+            </w:pPr>
+            <w:r>
+              <w:rPr>
+                <w:rFonts w:ascii="Calibri" w:hAnsi="Calibri"/>
+                <w:bCs/>
+                <w:color w:val="000000"/>
+              </w:rPr>
+              <w:t>0.0378</w:t>
+            </w:r>
+          </w:p>
+        </w:tc>
+        <w:tc>
+          <w:tcPr>
+            <w:tcW w:w="1481" w:type="dxa"/>
+            <w:tcBorders>
+              <w:top w:val="single" w:sz="4" w:space="0" w:color="auto"/>
+              <w:left w:val="nil"/>
+              <w:bottom w:val="single" w:sz="4" w:space="0" w:color="auto"/>
+              <w:right w:val="single" w:sz="4" w:space="0" w:color="auto"/>
+            </w:tcBorders>
+            <w:shd w:val="clear" w:color="auto" w:fill="auto"/>
+            <w:vAlign w:val="bottom"/>
+          </w:tcPr>
+          <w:p>
+            <w:pPr>
+              <w:rPr>
+                <w:rFonts w:ascii="Calibri" w:hAnsi="Calibri"/>
+                <w:bCs/>
+                <w:color w:val="000000"/>
+              </w:rPr>
+            </w:pPr>
+            <w:r>
+              <w:rPr>
+                <w:rFonts w:ascii="Calibri" w:hAnsi="Calibri"/>
+                <w:bCs/>
+                <w:color w:val="000000"/>
+              </w:rPr>
+              <w:t>0.0195</w:t>
+            </w:r>
+          </w:p>
+        </w:tc>
+        <w:tc>
+          <w:tcPr>
+            <w:tcW w:w="995" w:type="dxa"/>
+            <w:tcBorders>
+              <w:top w:val="single" w:sz="4" w:space="0" w:color="auto"/>
+              <w:left w:val="nil"/>
+              <w:bottom w:val="single" w:sz="4" w:space="0" w:color="auto"/>
+              <w:right w:val="single" w:sz="4" w:space="0" w:color="auto"/>
+            </w:tcBorders>
+            <w:shd w:val="clear" w:color="auto" w:fill="auto"/>
+            <w:vAlign w:val="bottom"/>
+          </w:tcPr>
+          <w:p>
+            <w:pPr>
+              <w:rPr>
+                <w:rFonts w:ascii="Calibri" w:hAnsi="Calibri"/>
+                <w:bCs/>
+                <w:color w:val="000000"/>
+              </w:rPr>
+            </w:pPr>
+            <w:r>
+              <w:rPr>
+                <w:rFonts w:ascii="Calibri" w:hAnsi="Calibri"/>
+                <w:bCs/>
+                <w:color w:val="000000"/>
+              </w:rPr>
+              <w:t>0.0257</w:t>
+            </w:r>
+          </w:p>
+        </w:tc>
+        <w:tc>
+          <w:tcPr>
+            <w:tcW w:w="1004" w:type="dxa"/>
+            <w:tcBorders>
+              <w:top w:val="single" w:sz="4" w:space="0" w:color="auto"/>
+              <w:left w:val="nil"/>
+              <w:bottom w:val="single" w:sz="4" w:space="0" w:color="auto"/>
+              <w:right w:val="single" w:sz="4" w:space="0" w:color="auto"/>
+            </w:tcBorders>
+            <w:shd w:val="clear" w:color="auto" w:fill="auto"/>
+            <w:vAlign w:val="bottom"/>
+          </w:tcPr>
+          <w:p>
+            <w:pPr>
+              <w:rPr>
+                <w:rFonts w:ascii="Calibri" w:hAnsi="Calibri"/>
+                <w:bCs/>
+                <w:color w:val="000000"/>
+              </w:rPr>
+            </w:pPr>
+            <w:r>
+              <w:rPr>
+                <w:rFonts w:ascii="Calibri" w:hAnsi="Calibri"/>
+                <w:bCs/>
+                <w:color w:val="000000"/>
+              </w:rPr>
+              <w:t>0.4748</w:t>
+            </w:r>
+          </w:p>
+        </w:tc>
+        <w:tc>
+          <w:tcPr>
+            <w:tcW w:w="1012" w:type="dxa"/>
+            <w:gridSpan w:val="2"/>
+            <w:tcBorders>
+              <w:top w:val="single" w:sz="4" w:space="0" w:color="auto"/>
+              <w:left w:val="nil"/>
+              <w:bottom w:val="single" w:sz="4" w:space="0" w:color="auto"/>
+              <w:right w:val="single" w:sz="4" w:space="0" w:color="auto"/>
+            </w:tcBorders>
+            <w:shd w:val="clear" w:color="auto" w:fill="auto"/>
+            <w:vAlign w:val="bottom"/>
+          </w:tcPr>
+          <w:p>
+            <w:pPr>
+              <w:rPr>
+                <w:rFonts w:ascii="Calibri" w:hAnsi="Calibri"/>
+                <w:color w:val="000000"/>
+              </w:rPr>
+            </w:pPr>
+            <w:r>
+              <w:rPr>
+                <w:rFonts w:ascii="Calibri" w:hAnsi="Calibri"/>
+                <w:color w:val="000000"/>
+                <w:highlight w:val="lightGray"/>
+              </w:rPr>
+              <w:t>-0.03</w:t>
+            </w:r>
+          </w:p>
+        </w:tc>
+        <w:tc>
+          <w:tcPr>
+            <w:tcW w:w="1284" w:type="dxa"/>
+            <w:gridSpan w:val="2"/>
+            <w:tcBorders>
+              <w:top w:val="single" w:sz="4" w:space="0" w:color="auto"/>
+              <w:left w:val="nil"/>
+              <w:bottom w:val="single" w:sz="4" w:space="0" w:color="auto"/>
+              <w:right w:val="single" w:sz="4" w:space="0" w:color="auto"/>
+            </w:tcBorders>
+            <w:shd w:val="clear" w:color="auto" w:fill="auto"/>
+            <w:vAlign w:val="bottom"/>
+          </w:tcPr>
+          <w:p>
+            <w:pPr>
+              <w:rPr>
+                <w:rFonts w:ascii="Calibri" w:hAnsi="Calibri"/>
+                <w:color w:val="000000"/>
+              </w:rPr>
+            </w:pPr>
+            <w:r>
+              <w:rPr>
+                <w:rFonts w:ascii="Calibri" w:hAnsi="Calibri"/>
+                <w:color w:val="000000"/>
+              </w:rPr>
+              <w:t>0.0257</w:t>
+            </w:r>
+          </w:p>
+        </w:tc>
+      </w:tr>
+      <w:tr>
+        <w:tc>
+          <w:tcPr>
+            <w:tcW w:w="8856" w:type="dxa"/>
+            <w:gridSpan w:val="9"/>
+            <w:shd w:val="clear" w:color="auto" w:fill="FFF2CC" w:themeFill="accent4" w:themeFillTint="33"/>
+          </w:tcPr>
+          <w:p>
+            <w:pPr>
+              <w:rPr>
+                <w:rFonts w:cstheme="minorHAnsi"/>
+                <w:lang w:val="en-US"/>
+              </w:rPr>
+            </w:pPr>
+            <w:r>
+              <w:rPr>
+                <w:rFonts w:cstheme="minorHAnsi"/>
+                <w:lang w:val="en-US"/>
+              </w:rPr>
+              <w:t>Random walk-based</w:t>
+            </w:r>
+          </w:p>
+        </w:tc>
+      </w:tr>
+      <w:tr>
+        <w:tc>
+          <w:tcPr>
+            <w:tcW w:w="1657" w:type="dxa"/>
+          </w:tcPr>
+          <w:p>
+            <w:pPr>
+              <w:rPr>
+                <w:rFonts w:cstheme="minorHAnsi"/>
+                <w:lang w:val="en-US"/>
+              </w:rPr>
+            </w:pPr>
+            <w:proofErr w:type="spellStart"/>
+            <w:r>
+              <w:rPr>
+                <w:rFonts w:cstheme="minorHAnsi"/>
+                <w:lang w:val="en-US"/>
+              </w:rPr>
+              <w:t>deepwalk</w:t>
+            </w:r>
+            <w:proofErr w:type="spellEnd"/>
+          </w:p>
+        </w:tc>
+        <w:tc>
+          <w:tcPr>
+            <w:tcW w:w="1423" w:type="dxa"/>
+            <w:tcBorders>
+              <w:top w:val="single" w:sz="4" w:space="0" w:color="auto"/>
+              <w:left w:val="single" w:sz="4" w:space="0" w:color="auto"/>
+              <w:bottom w:val="single" w:sz="4" w:space="0" w:color="auto"/>
+              <w:right w:val="single" w:sz="4" w:space="0" w:color="auto"/>
+            </w:tcBorders>
+            <w:shd w:val="clear" w:color="auto" w:fill="auto"/>
+            <w:vAlign w:val="bottom"/>
+          </w:tcPr>
+          <w:p>
+            <w:pPr>
+              <w:rPr>
+                <w:rFonts w:ascii="Calibri" w:hAnsi="Calibri"/>
+                <w:color w:val="000000"/>
+              </w:rPr>
+            </w:pPr>
+            <w:r>
+              <w:rPr>
+                <w:rFonts w:ascii="Calibri" w:hAnsi="Calibri"/>
+                <w:color w:val="000000"/>
+              </w:rPr>
+              <w:t>0.0000</w:t>
+            </w:r>
+          </w:p>
+        </w:tc>
+        <w:tc>
+          <w:tcPr>
+            <w:tcW w:w="1481" w:type="dxa"/>
+            <w:tcBorders>
+              <w:top w:val="single" w:sz="4" w:space="0" w:color="auto"/>
+              <w:left w:val="nil"/>
+              <w:bottom w:val="single" w:sz="4" w:space="0" w:color="auto"/>
+              <w:right w:val="single" w:sz="4" w:space="0" w:color="auto"/>
+            </w:tcBorders>
+            <w:shd w:val="clear" w:color="auto" w:fill="auto"/>
+            <w:vAlign w:val="bottom"/>
+          </w:tcPr>
+          <w:p>
+            <w:pPr>
+              <w:rPr>
+                <w:rFonts w:ascii="Calibri" w:hAnsi="Calibri"/>
+                <w:color w:val="000000"/>
+              </w:rPr>
+            </w:pPr>
+            <w:r>
+              <w:rPr>
+                <w:rFonts w:ascii="Calibri" w:hAnsi="Calibri"/>
+                <w:color w:val="000000"/>
+              </w:rPr>
+              <w:t>0.0000</w:t>
+            </w:r>
+          </w:p>
+        </w:tc>
+        <w:tc>
+          <w:tcPr>
+            <w:tcW w:w="995" w:type="dxa"/>
+            <w:tcBorders>
+              <w:top w:val="single" w:sz="4" w:space="0" w:color="auto"/>
+              <w:left w:val="nil"/>
+              <w:bottom w:val="single" w:sz="4" w:space="0" w:color="auto"/>
+              <w:right w:val="single" w:sz="4" w:space="0" w:color="auto"/>
+            </w:tcBorders>
+            <w:shd w:val="clear" w:color="auto" w:fill="auto"/>
+            <w:vAlign w:val="bottom"/>
+          </w:tcPr>
+          <w:p>
+            <w:pPr>
+              <w:rPr>
+                <w:rFonts w:ascii="Calibri" w:hAnsi="Calibri"/>
+                <w:color w:val="000000"/>
+              </w:rPr>
+            </w:pPr>
+            <w:r>
+              <w:rPr>
+                <w:rFonts w:ascii="Calibri" w:hAnsi="Calibri"/>
+                <w:color w:val="000000"/>
+              </w:rPr>
+              <w:t>0.0000</w:t>
+            </w:r>
+          </w:p>
+        </w:tc>
+        <w:tc>
+          <w:tcPr>
+            <w:tcW w:w="1004" w:type="dxa"/>
+            <w:tcBorders>
+              <w:top w:val="single" w:sz="4" w:space="0" w:color="auto"/>
+              <w:left w:val="nil"/>
+              <w:bottom w:val="single" w:sz="4" w:space="0" w:color="auto"/>
+              <w:right w:val="single" w:sz="4" w:space="0" w:color="auto"/>
+            </w:tcBorders>
+            <w:shd w:val="clear" w:color="auto" w:fill="auto"/>
+            <w:vAlign w:val="bottom"/>
+          </w:tcPr>
+          <w:p>
+            <w:pPr>
+              <w:rPr>
+                <w:rFonts w:ascii="Calibri" w:hAnsi="Calibri"/>
+                <w:color w:val="000000"/>
+              </w:rPr>
+            </w:pPr>
+            <w:r>
+              <w:rPr>
+                <w:rFonts w:ascii="Calibri" w:hAnsi="Calibri"/>
+                <w:color w:val="000000"/>
+              </w:rPr>
+              <w:t>0.4391</w:t>
+            </w:r>
+          </w:p>
+        </w:tc>
+        <w:tc>
+          <w:tcPr>
+            <w:tcW w:w="1012" w:type="dxa"/>
+            <w:gridSpan w:val="2"/>
+            <w:tcBorders>
+              <w:top w:val="single" w:sz="4" w:space="0" w:color="auto"/>
+              <w:left w:val="nil"/>
+              <w:bottom w:val="single" w:sz="4" w:space="0" w:color="auto"/>
+              <w:right w:val="single" w:sz="4" w:space="0" w:color="auto"/>
+            </w:tcBorders>
+            <w:shd w:val="clear" w:color="auto" w:fill="auto"/>
+            <w:vAlign w:val="bottom"/>
+          </w:tcPr>
+          <w:p>
+            <w:pPr>
+              <w:rPr>
+                <w:rFonts w:ascii="Calibri" w:hAnsi="Calibri"/>
+                <w:color w:val="000000"/>
+              </w:rPr>
+            </w:pPr>
+            <w:r>
+              <w:rPr>
+                <w:rFonts w:ascii="Calibri" w:hAnsi="Calibri"/>
+                <w:color w:val="000000"/>
+              </w:rPr>
+              <w:t>0.0002</w:t>
+            </w:r>
+          </w:p>
+        </w:tc>
+        <w:tc>
+          <w:tcPr>
+            <w:tcW w:w="1284" w:type="dxa"/>
+            <w:gridSpan w:val="2"/>
+            <w:tcBorders>
+              <w:top w:val="single" w:sz="4" w:space="0" w:color="auto"/>
+              <w:left w:val="nil"/>
+              <w:bottom w:val="single" w:sz="4" w:space="0" w:color="auto"/>
+              <w:right w:val="single" w:sz="4" w:space="0" w:color="auto"/>
+            </w:tcBorders>
+            <w:shd w:val="clear" w:color="auto" w:fill="auto"/>
+            <w:vAlign w:val="bottom"/>
+          </w:tcPr>
+          <w:p>
+            <w:pPr>
+              <w:rPr>
+                <w:rFonts w:ascii="Calibri" w:hAnsi="Calibri"/>
+                <w:color w:val="000000"/>
+              </w:rPr>
+            </w:pPr>
+            <w:r>
+              <w:rPr>
+                <w:rFonts w:ascii="Calibri" w:hAnsi="Calibri"/>
+                <w:color w:val="000000"/>
+              </w:rPr>
+              <w:t>0.0000</w:t>
+            </w:r>
+          </w:p>
+        </w:tc>
+      </w:tr>
+      <w:tr>
+        <w:tc>
+          <w:tcPr>
+            <w:tcW w:w="1657" w:type="dxa"/>
+          </w:tcPr>
+          <w:p>
+            <w:pPr>
+              <w:rPr>
+                <w:rFonts w:cstheme="minorHAnsi"/>
+                <w:lang w:val="en-US"/>
+              </w:rPr>
+            </w:pPr>
+            <w:r>
+              <w:rPr>
+                <w:rFonts w:cstheme="minorHAnsi"/>
+                <w:lang w:val="en-US"/>
+              </w:rPr>
+              <w:t>node2vec</w:t>
+            </w:r>
+          </w:p>
+        </w:tc>
+        <w:tc>
+          <w:tcPr>
+            <w:tcW w:w="1423" w:type="dxa"/>
+            <w:tcBorders>
+              <w:top w:val="nil"/>
+              <w:left w:val="single" w:sz="4" w:space="0" w:color="auto"/>
+              <w:bottom w:val="single" w:sz="4" w:space="0" w:color="auto"/>
+              <w:right w:val="single" w:sz="4" w:space="0" w:color="auto"/>
+            </w:tcBorders>
+            <w:shd w:val="clear" w:color="auto" w:fill="auto"/>
+            <w:vAlign w:val="bottom"/>
+          </w:tcPr>
+          <w:p>
+            <w:pPr>
+              <w:rPr>
+                <w:rFonts w:ascii="Calibri" w:hAnsi="Calibri"/>
+                <w:color w:val="000000"/>
+              </w:rPr>
+            </w:pPr>
+            <w:r>
+              <w:rPr>
+                <w:rFonts w:ascii="Calibri" w:hAnsi="Calibri"/>
+                <w:color w:val="000000"/>
+              </w:rPr>
+              <w:t>0.0029</w:t>
+            </w:r>
+          </w:p>
+        </w:tc>
+        <w:tc>
+          <w:tcPr>
+            <w:tcW w:w="1481" w:type="dxa"/>
+            <w:tcBorders>
+              <w:top w:val="nil"/>
+              <w:left w:val="nil"/>
+              <w:bottom w:val="single" w:sz="4" w:space="0" w:color="auto"/>
+              <w:right w:val="single" w:sz="4" w:space="0" w:color="auto"/>
+            </w:tcBorders>
+            <w:shd w:val="clear" w:color="auto" w:fill="auto"/>
+            <w:vAlign w:val="bottom"/>
+          </w:tcPr>
+          <w:p>
+            <w:pPr>
+              <w:rPr>
+                <w:rFonts w:ascii="Calibri" w:hAnsi="Calibri"/>
+                <w:color w:val="000000"/>
+              </w:rPr>
+            </w:pPr>
+            <w:r>
+              <w:rPr>
+                <w:rFonts w:ascii="Calibri" w:hAnsi="Calibri"/>
+                <w:color w:val="000000"/>
+              </w:rPr>
+              <w:t>0.0014</w:t>
+            </w:r>
+          </w:p>
+        </w:tc>
+        <w:tc>
+          <w:tcPr>
+            <w:tcW w:w="995" w:type="dxa"/>
+            <w:tcBorders>
+              <w:top w:val="nil"/>
+              <w:left w:val="nil"/>
+              <w:bottom w:val="single" w:sz="4" w:space="0" w:color="auto"/>
+              <w:right w:val="single" w:sz="4" w:space="0" w:color="auto"/>
+            </w:tcBorders>
+            <w:shd w:val="clear" w:color="auto" w:fill="auto"/>
+            <w:vAlign w:val="bottom"/>
+          </w:tcPr>
+          <w:p>
+            <w:pPr>
+              <w:rPr>
+                <w:rFonts w:ascii="Calibri" w:hAnsi="Calibri"/>
+                <w:color w:val="000000"/>
+              </w:rPr>
+            </w:pPr>
+            <w:r>
+              <w:rPr>
+                <w:rFonts w:ascii="Calibri" w:hAnsi="Calibri"/>
+                <w:color w:val="000000"/>
+              </w:rPr>
+              <w:t>0.0019</w:t>
+            </w:r>
+          </w:p>
+        </w:tc>
+        <w:tc>
+          <w:tcPr>
+            <w:tcW w:w="1004" w:type="dxa"/>
+            <w:tcBorders>
+              <w:top w:val="nil"/>
+              <w:left w:val="nil"/>
+              <w:bottom w:val="single" w:sz="4" w:space="0" w:color="auto"/>
+              <w:right w:val="single" w:sz="4" w:space="0" w:color="auto"/>
+            </w:tcBorders>
+            <w:shd w:val="clear" w:color="auto" w:fill="auto"/>
+            <w:vAlign w:val="bottom"/>
+          </w:tcPr>
+          <w:p>
+            <w:pPr>
+              <w:rPr>
+                <w:rFonts w:ascii="Calibri" w:hAnsi="Calibri"/>
+                <w:color w:val="000000"/>
+              </w:rPr>
+            </w:pPr>
+            <w:r>
+              <w:rPr>
+                <w:rFonts w:ascii="Calibri" w:hAnsi="Calibri"/>
+                <w:color w:val="000000"/>
+              </w:rPr>
+              <w:t>0.4436</w:t>
+            </w:r>
+          </w:p>
+        </w:tc>
+        <w:tc>
+          <w:tcPr>
+            <w:tcW w:w="1012" w:type="dxa"/>
+            <w:gridSpan w:val="2"/>
+            <w:tcBorders>
+              <w:top w:val="nil"/>
+              <w:left w:val="nil"/>
+              <w:bottom w:val="single" w:sz="4" w:space="0" w:color="auto"/>
+              <w:right w:val="single" w:sz="4" w:space="0" w:color="auto"/>
+            </w:tcBorders>
+            <w:shd w:val="clear" w:color="auto" w:fill="auto"/>
+            <w:vAlign w:val="bottom"/>
+          </w:tcPr>
+          <w:p>
+            <w:pPr>
+              <w:rPr>
+                <w:rFonts w:ascii="Calibri" w:hAnsi="Calibri"/>
+                <w:color w:val="000000"/>
+              </w:rPr>
+            </w:pPr>
+            <w:r>
+              <w:rPr>
+                <w:rFonts w:ascii="Calibri" w:hAnsi="Calibri"/>
+                <w:color w:val="000000"/>
+              </w:rPr>
+              <w:t>0.0091</w:t>
+            </w:r>
+          </w:p>
+        </w:tc>
+        <w:tc>
+          <w:tcPr>
+            <w:tcW w:w="1284" w:type="dxa"/>
+            <w:gridSpan w:val="2"/>
+            <w:tcBorders>
+              <w:top w:val="nil"/>
+              <w:left w:val="nil"/>
+              <w:bottom w:val="single" w:sz="4" w:space="0" w:color="auto"/>
+              <w:right w:val="single" w:sz="4" w:space="0" w:color="auto"/>
+            </w:tcBorders>
+            <w:shd w:val="clear" w:color="auto" w:fill="auto"/>
+            <w:vAlign w:val="bottom"/>
+          </w:tcPr>
+          <w:p>
+            <w:pPr>
+              <w:rPr>
+                <w:rFonts w:ascii="Calibri" w:hAnsi="Calibri"/>
+                <w:color w:val="000000"/>
+              </w:rPr>
+            </w:pPr>
+            <w:r>
+              <w:rPr>
+                <w:rFonts w:ascii="Calibri" w:hAnsi="Calibri"/>
+                <w:color w:val="000000"/>
+              </w:rPr>
+              <w:t>0.0019</w:t>
+            </w:r>
+          </w:p>
+        </w:tc>
+      </w:tr>
+      <w:tr>
+        <w:trPr>
+          <w:gridAfter w:val="1"/>
+          <w:wAfter w:w="6" w:type="dxa"/>
+        </w:trPr>
+        <w:tc>
+          <w:tcPr>
+            <w:tcW w:w="1657" w:type="dxa"/>
+          </w:tcPr>
+          <w:p>
+            <w:pPr>
+              <w:rPr>
+                <w:rFonts w:cstheme="minorHAnsi"/>
+                <w:highlight w:val="green"/>
+                <w:lang w:val="en-US"/>
+              </w:rPr>
+            </w:pPr>
+            <w:r>
+              <w:rPr>
+                <w:rFonts w:cstheme="minorHAnsi"/>
+                <w:lang w:val="en-US"/>
+              </w:rPr>
+              <w:t>n</w:t>
+            </w:r>
+            <w:r>
+              <w:rPr>
+                <w:rFonts w:cstheme="minorHAnsi"/>
+                <w:lang w:val="en-US"/>
+              </w:rPr>
+              <w:t>ode2vec+</w:t>
+            </w:r>
+          </w:p>
+        </w:tc>
+        <w:tc>
+          <w:tcPr>
+            <w:tcW w:w="1423" w:type="dxa"/>
+            <w:tcBorders>
+              <w:top w:val="nil"/>
+              <w:left w:val="single" w:sz="4" w:space="0" w:color="auto"/>
+              <w:bottom w:val="single" w:sz="4" w:space="0" w:color="auto"/>
+              <w:right w:val="single" w:sz="4" w:space="0" w:color="auto"/>
+            </w:tcBorders>
+            <w:shd w:val="clear" w:color="auto" w:fill="auto"/>
+            <w:vAlign w:val="bottom"/>
+          </w:tcPr>
+          <w:p>
+            <w:pPr>
+              <w:rPr>
+                <w:rFonts w:ascii="Calibri" w:hAnsi="Calibri"/>
+                <w:color w:val="000000"/>
+              </w:rPr>
+            </w:pPr>
+            <w:r>
+              <w:rPr>
+                <w:rFonts w:ascii="Calibri" w:hAnsi="Calibri"/>
+                <w:color w:val="000000"/>
+              </w:rPr>
+              <w:t>0.0178</w:t>
+            </w:r>
+          </w:p>
+        </w:tc>
+        <w:tc>
+          <w:tcPr>
+            <w:tcW w:w="1481" w:type="dxa"/>
+            <w:tcBorders>
+              <w:top w:val="nil"/>
+              <w:left w:val="nil"/>
+              <w:bottom w:val="single" w:sz="4" w:space="0" w:color="auto"/>
+              <w:right w:val="single" w:sz="4" w:space="0" w:color="auto"/>
+            </w:tcBorders>
+            <w:shd w:val="clear" w:color="auto" w:fill="auto"/>
+            <w:vAlign w:val="bottom"/>
+          </w:tcPr>
+          <w:p>
+            <w:pPr>
+              <w:rPr>
+                <w:rFonts w:ascii="Calibri" w:hAnsi="Calibri"/>
+                <w:color w:val="000000"/>
+              </w:rPr>
+            </w:pPr>
+            <w:r>
+              <w:rPr>
+                <w:rFonts w:ascii="Calibri" w:hAnsi="Calibri"/>
+                <w:color w:val="000000"/>
+              </w:rPr>
+              <w:t>0.0227</w:t>
+            </w:r>
+          </w:p>
+        </w:tc>
+        <w:tc>
+          <w:tcPr>
+            <w:tcW w:w="995" w:type="dxa"/>
+            <w:tcBorders>
+              <w:top w:val="nil"/>
+              <w:left w:val="nil"/>
+              <w:bottom w:val="single" w:sz="4" w:space="0" w:color="auto"/>
+              <w:right w:val="single" w:sz="4" w:space="0" w:color="auto"/>
+            </w:tcBorders>
+            <w:shd w:val="clear" w:color="auto" w:fill="auto"/>
+            <w:vAlign w:val="bottom"/>
+          </w:tcPr>
+          <w:p>
+            <w:pPr>
+              <w:rPr>
+                <w:rFonts w:ascii="Calibri" w:hAnsi="Calibri"/>
+                <w:color w:val="000000"/>
+              </w:rPr>
+            </w:pPr>
+            <w:r>
+              <w:rPr>
+                <w:rFonts w:ascii="Calibri" w:hAnsi="Calibri"/>
+                <w:color w:val="000000"/>
+              </w:rPr>
+              <w:t>0.0199</w:t>
+            </w:r>
+          </w:p>
+        </w:tc>
+        <w:tc>
+          <w:tcPr>
+            <w:tcW w:w="1004" w:type="dxa"/>
+            <w:tcBorders>
+              <w:top w:val="nil"/>
+              <w:left w:val="nil"/>
+              <w:bottom w:val="single" w:sz="4" w:space="0" w:color="auto"/>
+              <w:right w:val="single" w:sz="4" w:space="0" w:color="auto"/>
+            </w:tcBorders>
+            <w:shd w:val="clear" w:color="auto" w:fill="auto"/>
+            <w:vAlign w:val="bottom"/>
+          </w:tcPr>
+          <w:p>
+            <w:pPr>
+              <w:rPr>
+                <w:rFonts w:ascii="Calibri" w:hAnsi="Calibri"/>
+                <w:bCs/>
+                <w:color w:val="000000"/>
+              </w:rPr>
+            </w:pPr>
+            <w:r>
+              <w:rPr>
+                <w:rFonts w:ascii="Calibri" w:hAnsi="Calibri"/>
+                <w:bCs/>
+                <w:color w:val="000000"/>
+              </w:rPr>
+              <w:t>0.6898</w:t>
+            </w:r>
+          </w:p>
+        </w:tc>
+        <w:tc>
+          <w:tcPr>
+            <w:tcW w:w="1006" w:type="dxa"/>
+            <w:tcBorders>
+              <w:top w:val="nil"/>
+              <w:left w:val="nil"/>
+              <w:bottom w:val="single" w:sz="4" w:space="0" w:color="auto"/>
+              <w:right w:val="single" w:sz="4" w:space="0" w:color="auto"/>
+            </w:tcBorders>
+            <w:shd w:val="clear" w:color="000000" w:fill="E7E6E6"/>
+            <w:vAlign w:val="bottom"/>
+          </w:tcPr>
+          <w:p>
+            <w:pPr>
+              <w:rPr>
+                <w:rFonts w:ascii="Calibri" w:hAnsi="Calibri"/>
+                <w:color w:val="000000"/>
+              </w:rPr>
+            </w:pPr>
+            <w:r>
+              <w:rPr>
+                <w:rFonts w:ascii="Calibri" w:hAnsi="Calibri"/>
+                <w:color w:val="000000"/>
+              </w:rPr>
+              <w:t>-0.0907</w:t>
+            </w:r>
+          </w:p>
+        </w:tc>
+        <w:tc>
+          <w:tcPr>
+            <w:tcW w:w="1284" w:type="dxa"/>
+            <w:gridSpan w:val="2"/>
+            <w:tcBorders>
+              <w:top w:val="nil"/>
+              <w:left w:val="nil"/>
+              <w:bottom w:val="single" w:sz="4" w:space="0" w:color="auto"/>
+              <w:right w:val="single" w:sz="4" w:space="0" w:color="auto"/>
+            </w:tcBorders>
+            <w:shd w:val="clear" w:color="auto" w:fill="auto"/>
+            <w:vAlign w:val="bottom"/>
+          </w:tcPr>
+          <w:p>
+            <w:pPr>
+              <w:rPr>
+                <w:rFonts w:ascii="Calibri" w:hAnsi="Calibri"/>
+                <w:color w:val="000000"/>
+              </w:rPr>
+            </w:pPr>
+            <w:r>
+              <w:rPr>
+                <w:rFonts w:ascii="Calibri" w:hAnsi="Calibri"/>
+                <w:color w:val="000000"/>
+              </w:rPr>
+              <w:t>0.0199</w:t>
+            </w:r>
+          </w:p>
+        </w:tc>
+      </w:tr>
+      <w:tr>
+        <w:tc>
+          <w:tcPr>
+            <w:tcW w:w="1657" w:type="dxa"/>
+          </w:tcPr>
+          <w:p>
+            <w:pPr>
+              <w:rPr>
+                <w:rFonts w:cstheme="minorHAnsi"/>
+                <w:highlight w:val="green"/>
+                <w:lang w:val="en-US"/>
+              </w:rPr>
+            </w:pPr>
+            <w:r>
+              <w:rPr>
+                <w:rFonts w:cstheme="minorHAnsi"/>
+                <w:lang w:val="en-US"/>
+              </w:rPr>
+              <w:t>struc2vec</w:t>
+            </w:r>
+          </w:p>
+        </w:tc>
+        <w:tc>
+          <w:tcPr>
+            <w:tcW w:w="1423" w:type="dxa"/>
+            <w:tcBorders>
+              <w:top w:val="nil"/>
+              <w:left w:val="single" w:sz="4" w:space="0" w:color="auto"/>
+              <w:bottom w:val="single" w:sz="4" w:space="0" w:color="auto"/>
+              <w:right w:val="single" w:sz="4" w:space="0" w:color="auto"/>
+            </w:tcBorders>
+            <w:shd w:val="clear" w:color="auto" w:fill="auto"/>
+            <w:vAlign w:val="bottom"/>
+          </w:tcPr>
+          <w:p>
+            <w:pPr>
+              <w:rPr>
+                <w:rFonts w:ascii="Calibri" w:hAnsi="Calibri"/>
+                <w:color w:val="000000"/>
+              </w:rPr>
+            </w:pPr>
+            <w:r>
+              <w:rPr>
+                <w:rFonts w:ascii="Calibri" w:hAnsi="Calibri"/>
+                <w:color w:val="000000"/>
+              </w:rPr>
+              <w:t>0.0162</w:t>
+            </w:r>
+          </w:p>
+        </w:tc>
+        <w:tc>
+          <w:tcPr>
+            <w:tcW w:w="1481" w:type="dxa"/>
+            <w:tcBorders>
+              <w:top w:val="nil"/>
+              <w:left w:val="nil"/>
+              <w:bottom w:val="single" w:sz="4" w:space="0" w:color="auto"/>
+              <w:right w:val="single" w:sz="4" w:space="0" w:color="auto"/>
+            </w:tcBorders>
+            <w:shd w:val="clear" w:color="auto" w:fill="auto"/>
+            <w:vAlign w:val="bottom"/>
+          </w:tcPr>
+          <w:p>
+            <w:pPr>
+              <w:rPr>
+                <w:rFonts w:ascii="Calibri" w:hAnsi="Calibri"/>
+                <w:color w:val="000000"/>
+              </w:rPr>
+            </w:pPr>
+            <w:r>
+              <w:rPr>
+                <w:rFonts w:ascii="Calibri" w:hAnsi="Calibri"/>
+                <w:color w:val="000000"/>
+              </w:rPr>
+              <w:t>0.0074</w:t>
+            </w:r>
+          </w:p>
+        </w:tc>
+        <w:tc>
+          <w:tcPr>
+            <w:tcW w:w="995" w:type="dxa"/>
+            <w:tcBorders>
+              <w:top w:val="nil"/>
+              <w:left w:val="nil"/>
+              <w:bottom w:val="single" w:sz="4" w:space="0" w:color="auto"/>
+              <w:right w:val="single" w:sz="4" w:space="0" w:color="auto"/>
+            </w:tcBorders>
+            <w:shd w:val="clear" w:color="auto" w:fill="auto"/>
+            <w:vAlign w:val="bottom"/>
+          </w:tcPr>
+          <w:p>
+            <w:pPr>
+              <w:rPr>
+                <w:rFonts w:ascii="Calibri" w:hAnsi="Calibri"/>
+                <w:color w:val="000000"/>
+              </w:rPr>
+            </w:pPr>
+            <w:r>
+              <w:rPr>
+                <w:rFonts w:ascii="Calibri" w:hAnsi="Calibri"/>
+                <w:color w:val="000000"/>
+              </w:rPr>
+              <w:t>0.0102</w:t>
+            </w:r>
+          </w:p>
+        </w:tc>
+        <w:tc>
+          <w:tcPr>
+            <w:tcW w:w="1004" w:type="dxa"/>
+            <w:tcBorders>
+              <w:top w:val="nil"/>
+              <w:left w:val="nil"/>
+              <w:bottom w:val="single" w:sz="4" w:space="0" w:color="auto"/>
+              <w:right w:val="single" w:sz="4" w:space="0" w:color="auto"/>
+            </w:tcBorders>
+            <w:shd w:val="clear" w:color="auto" w:fill="auto"/>
+            <w:vAlign w:val="bottom"/>
+          </w:tcPr>
+          <w:p>
+            <w:pPr>
+              <w:rPr>
+                <w:rFonts w:ascii="Calibri" w:hAnsi="Calibri"/>
+                <w:color w:val="000000"/>
+              </w:rPr>
+            </w:pPr>
+            <w:r>
+              <w:rPr>
+                <w:rFonts w:ascii="Calibri" w:hAnsi="Calibri"/>
+                <w:color w:val="000000"/>
+              </w:rPr>
+              <w:t>0.4369</w:t>
+            </w:r>
+          </w:p>
+        </w:tc>
+        <w:tc>
+          <w:tcPr>
+            <w:tcW w:w="1012" w:type="dxa"/>
+            <w:gridSpan w:val="2"/>
+            <w:tcBorders>
+              <w:top w:val="nil"/>
+              <w:left w:val="nil"/>
+              <w:bottom w:val="single" w:sz="4" w:space="0" w:color="auto"/>
+              <w:right w:val="single" w:sz="4" w:space="0" w:color="auto"/>
+            </w:tcBorders>
+            <w:shd w:val="clear" w:color="auto" w:fill="auto"/>
+            <w:vAlign w:val="bottom"/>
+          </w:tcPr>
+          <w:p>
+            <w:pPr>
+              <w:rPr>
+                <w:rFonts w:ascii="Calibri" w:hAnsi="Calibri"/>
+                <w:color w:val="000000"/>
+              </w:rPr>
+            </w:pPr>
+            <w:r>
+              <w:rPr>
+                <w:rFonts w:ascii="Calibri" w:hAnsi="Calibri"/>
+                <w:color w:val="000000"/>
+              </w:rPr>
+              <w:t>0.0114</w:t>
+            </w:r>
+          </w:p>
+        </w:tc>
+        <w:tc>
+          <w:tcPr>
+            <w:tcW w:w="1284" w:type="dxa"/>
+            <w:gridSpan w:val="2"/>
+            <w:tcBorders>
+              <w:top w:val="nil"/>
+              <w:left w:val="nil"/>
+              <w:bottom w:val="single" w:sz="4" w:space="0" w:color="auto"/>
+              <w:right w:val="single" w:sz="4" w:space="0" w:color="auto"/>
+            </w:tcBorders>
+            <w:shd w:val="clear" w:color="auto" w:fill="auto"/>
+            <w:vAlign w:val="bottom"/>
+          </w:tcPr>
+          <w:p>
+            <w:pPr>
+              <w:rPr>
+                <w:rFonts w:ascii="Calibri" w:hAnsi="Calibri"/>
+                <w:color w:val="000000"/>
+              </w:rPr>
+            </w:pPr>
+            <w:r>
+              <w:rPr>
+                <w:rFonts w:ascii="Calibri" w:hAnsi="Calibri"/>
+                <w:color w:val="000000"/>
+              </w:rPr>
+              <w:t>0.0102</w:t>
+            </w:r>
+          </w:p>
+        </w:tc>
+      </w:tr>
+      <w:tr>
+        <w:tc>
+          <w:tcPr>
+            <w:tcW w:w="1657" w:type="dxa"/>
+          </w:tcPr>
+          <w:p>
+            <w:pPr>
+              <w:rPr>
+                <w:rFonts w:cstheme="minorHAnsi"/>
+                <w:lang w:val="en-US"/>
+              </w:rPr>
+            </w:pPr>
+            <w:r>
+              <w:rPr>
+                <w:rFonts w:cstheme="minorHAnsi"/>
+                <w:lang w:val="en-US"/>
+              </w:rPr>
+              <w:t>ripple2vec</w:t>
+            </w:r>
+          </w:p>
+        </w:tc>
+        <w:tc>
+          <w:tcPr>
+            <w:tcW w:w="1423" w:type="dxa"/>
+            <w:tcBorders>
+              <w:top w:val="nil"/>
+              <w:left w:val="single" w:sz="4" w:space="0" w:color="auto"/>
+              <w:bottom w:val="single" w:sz="4" w:space="0" w:color="auto"/>
+              <w:right w:val="single" w:sz="4" w:space="0" w:color="auto"/>
+            </w:tcBorders>
+            <w:shd w:val="clear" w:color="auto" w:fill="auto"/>
+            <w:vAlign w:val="bottom"/>
+          </w:tcPr>
+          <w:p>
+            <w:pPr>
+              <w:rPr>
+                <w:rFonts w:ascii="Calibri" w:hAnsi="Calibri"/>
+                <w:color w:val="000000"/>
+              </w:rPr>
+            </w:pPr>
+            <w:r>
+              <w:rPr>
+                <w:rFonts w:ascii="Calibri" w:hAnsi="Calibri"/>
+                <w:color w:val="000000"/>
+              </w:rPr>
+              <w:t>0.0154</w:t>
+            </w:r>
+          </w:p>
+        </w:tc>
+        <w:tc>
+          <w:tcPr>
+            <w:tcW w:w="1481" w:type="dxa"/>
+            <w:tcBorders>
+              <w:top w:val="nil"/>
+              <w:left w:val="nil"/>
+              <w:bottom w:val="single" w:sz="4" w:space="0" w:color="auto"/>
+              <w:right w:val="single" w:sz="4" w:space="0" w:color="auto"/>
+            </w:tcBorders>
+            <w:shd w:val="clear" w:color="auto" w:fill="auto"/>
+            <w:vAlign w:val="bottom"/>
+          </w:tcPr>
+          <w:p>
+            <w:pPr>
+              <w:rPr>
+                <w:rFonts w:ascii="Calibri" w:hAnsi="Calibri"/>
+                <w:color w:val="000000"/>
+              </w:rPr>
+            </w:pPr>
+            <w:r>
+              <w:rPr>
+                <w:rFonts w:ascii="Calibri" w:hAnsi="Calibri"/>
+                <w:color w:val="000000"/>
+              </w:rPr>
+              <w:t>0.0072</w:t>
+            </w:r>
+          </w:p>
+        </w:tc>
+        <w:tc>
+          <w:tcPr>
+            <w:tcW w:w="995" w:type="dxa"/>
+            <w:tcBorders>
+              <w:top w:val="nil"/>
+              <w:left w:val="nil"/>
+              <w:bottom w:val="single" w:sz="4" w:space="0" w:color="auto"/>
+              <w:right w:val="single" w:sz="4" w:space="0" w:color="auto"/>
+            </w:tcBorders>
+            <w:shd w:val="clear" w:color="auto" w:fill="auto"/>
+            <w:vAlign w:val="bottom"/>
+          </w:tcPr>
+          <w:p>
+            <w:pPr>
+              <w:rPr>
+                <w:rFonts w:ascii="Calibri" w:hAnsi="Calibri"/>
+                <w:color w:val="000000"/>
+              </w:rPr>
+            </w:pPr>
+            <w:r>
+              <w:rPr>
+                <w:rFonts w:ascii="Calibri" w:hAnsi="Calibri"/>
+                <w:color w:val="000000"/>
+              </w:rPr>
+              <w:t>0.0098</w:t>
+            </w:r>
+          </w:p>
+        </w:tc>
+        <w:tc>
+          <w:tcPr>
+            <w:tcW w:w="1004" w:type="dxa"/>
+            <w:tcBorders>
+              <w:top w:val="nil"/>
+              <w:left w:val="nil"/>
+              <w:bottom w:val="single" w:sz="4" w:space="0" w:color="auto"/>
+              <w:right w:val="single" w:sz="4" w:space="0" w:color="auto"/>
+            </w:tcBorders>
+            <w:shd w:val="clear" w:color="auto" w:fill="auto"/>
+            <w:vAlign w:val="bottom"/>
+          </w:tcPr>
+          <w:p>
+            <w:pPr>
+              <w:rPr>
+                <w:rFonts w:ascii="Calibri" w:hAnsi="Calibri"/>
+                <w:color w:val="000000"/>
+              </w:rPr>
+            </w:pPr>
+            <w:r>
+              <w:rPr>
+                <w:rFonts w:ascii="Calibri" w:hAnsi="Calibri"/>
+                <w:color w:val="000000"/>
+              </w:rPr>
+              <w:t>0.4372</w:t>
+            </w:r>
+          </w:p>
+        </w:tc>
+        <w:tc>
+          <w:tcPr>
+            <w:tcW w:w="1012" w:type="dxa"/>
+            <w:gridSpan w:val="2"/>
+            <w:tcBorders>
+              <w:top w:val="nil"/>
+              <w:left w:val="nil"/>
+              <w:bottom w:val="single" w:sz="4" w:space="0" w:color="auto"/>
+              <w:right w:val="single" w:sz="4" w:space="0" w:color="auto"/>
+            </w:tcBorders>
+            <w:shd w:val="clear" w:color="000000" w:fill="E7E6E6"/>
+            <w:vAlign w:val="bottom"/>
+          </w:tcPr>
+          <w:p>
+            <w:pPr>
+              <w:rPr>
+                <w:rFonts w:ascii="Calibri" w:hAnsi="Calibri"/>
+                <w:color w:val="000000"/>
+              </w:rPr>
+            </w:pPr>
+            <w:r>
+              <w:rPr>
+                <w:rFonts w:ascii="Calibri" w:hAnsi="Calibri"/>
+                <w:color w:val="000000"/>
+              </w:rPr>
+              <w:t>-0.0035</w:t>
+            </w:r>
+          </w:p>
+        </w:tc>
+        <w:tc>
+          <w:tcPr>
+            <w:tcW w:w="1284" w:type="dxa"/>
+            <w:gridSpan w:val="2"/>
+            <w:tcBorders>
+              <w:top w:val="nil"/>
+              <w:left w:val="nil"/>
+              <w:bottom w:val="single" w:sz="4" w:space="0" w:color="auto"/>
+              <w:right w:val="single" w:sz="4" w:space="0" w:color="auto"/>
+            </w:tcBorders>
+            <w:shd w:val="clear" w:color="auto" w:fill="auto"/>
+            <w:vAlign w:val="bottom"/>
+          </w:tcPr>
+          <w:p>
+            <w:pPr>
+              <w:rPr>
+                <w:rFonts w:ascii="Calibri" w:hAnsi="Calibri"/>
+                <w:color w:val="000000"/>
+              </w:rPr>
+            </w:pPr>
+            <w:r>
+              <w:rPr>
+                <w:rFonts w:ascii="Calibri" w:hAnsi="Calibri"/>
+                <w:color w:val="000000"/>
+              </w:rPr>
+              <w:t>0.0098</w:t>
+            </w:r>
+          </w:p>
+        </w:tc>
+      </w:tr>
+      <w:tr>
+        <w:tc>
+          <w:tcPr>
+            <w:tcW w:w="8856" w:type="dxa"/>
+            <w:gridSpan w:val="9"/>
+            <w:shd w:val="clear" w:color="auto" w:fill="FFF2CC" w:themeFill="accent4" w:themeFillTint="33"/>
+          </w:tcPr>
+          <w:p>
+            <w:pPr>
+              <w:rPr>
+                <w:rFonts w:cstheme="minorHAnsi"/>
+                <w:lang w:val="en-US"/>
+              </w:rPr>
+            </w:pPr>
+            <w:r>
+              <w:rPr>
+                <w:rFonts w:cstheme="minorHAnsi"/>
+                <w:lang w:val="en-US"/>
+              </w:rPr>
+              <w:t>Neural network-based</w:t>
+            </w:r>
+          </w:p>
+        </w:tc>
+      </w:tr>
+      <w:tr>
+        <w:tc>
+          <w:tcPr>
+            <w:tcW w:w="1657" w:type="dxa"/>
+          </w:tcPr>
+          <w:p>
+            <w:pPr>
+              <w:rPr>
+                <w:rFonts w:cstheme="minorHAnsi"/>
+                <w:lang w:val="en-US"/>
+              </w:rPr>
+            </w:pPr>
+            <w:r>
+              <w:rPr>
+                <w:rFonts w:cstheme="minorHAnsi"/>
+                <w:lang w:val="en-US"/>
+              </w:rPr>
+              <w:t>LINE</w:t>
+            </w:r>
+          </w:p>
+        </w:tc>
+        <w:tc>
+          <w:tcPr>
+            <w:tcW w:w="1423" w:type="dxa"/>
+            <w:tcBorders>
+              <w:top w:val="single" w:sz="4" w:space="0" w:color="auto"/>
+              <w:left w:val="single" w:sz="4" w:space="0" w:color="auto"/>
+              <w:bottom w:val="single" w:sz="4" w:space="0" w:color="auto"/>
+              <w:right w:val="single" w:sz="4" w:space="0" w:color="auto"/>
+            </w:tcBorders>
+            <w:shd w:val="clear" w:color="auto" w:fill="auto"/>
+            <w:vAlign w:val="bottom"/>
+          </w:tcPr>
+          <w:p>
+            <w:pPr>
+              <w:rPr>
+                <w:rFonts w:ascii="Calibri" w:hAnsi="Calibri"/>
+                <w:color w:val="000000"/>
+              </w:rPr>
+            </w:pPr>
+            <w:r>
+              <w:rPr>
+                <w:rFonts w:ascii="Calibri" w:hAnsi="Calibri"/>
+                <w:color w:val="000000"/>
+              </w:rPr>
+              <w:t>0.0196</w:t>
+            </w:r>
+          </w:p>
+        </w:tc>
+        <w:tc>
+          <w:tcPr>
+            <w:tcW w:w="1481" w:type="dxa"/>
+            <w:tcBorders>
+              <w:top w:val="single" w:sz="4" w:space="0" w:color="auto"/>
+              <w:left w:val="nil"/>
+              <w:bottom w:val="single" w:sz="4" w:space="0" w:color="auto"/>
+              <w:right w:val="single" w:sz="4" w:space="0" w:color="auto"/>
+            </w:tcBorders>
+            <w:shd w:val="clear" w:color="auto" w:fill="auto"/>
+            <w:vAlign w:val="bottom"/>
+          </w:tcPr>
+          <w:p>
+            <w:pPr>
+              <w:rPr>
+                <w:rFonts w:ascii="Calibri" w:hAnsi="Calibri"/>
+                <w:color w:val="000000"/>
+              </w:rPr>
+            </w:pPr>
+            <w:r>
+              <w:rPr>
+                <w:rFonts w:ascii="Calibri" w:hAnsi="Calibri"/>
+                <w:color w:val="000000"/>
+              </w:rPr>
+              <w:t>0.0244</w:t>
+            </w:r>
+          </w:p>
+        </w:tc>
+        <w:tc>
+          <w:tcPr>
+            <w:tcW w:w="995" w:type="dxa"/>
+            <w:tcBorders>
+              <w:top w:val="single" w:sz="4" w:space="0" w:color="auto"/>
+              <w:left w:val="nil"/>
+              <w:bottom w:val="single" w:sz="4" w:space="0" w:color="auto"/>
+              <w:right w:val="single" w:sz="4" w:space="0" w:color="auto"/>
+            </w:tcBorders>
+            <w:shd w:val="clear" w:color="auto" w:fill="auto"/>
+            <w:vAlign w:val="bottom"/>
+          </w:tcPr>
+          <w:p>
+            <w:pPr>
+              <w:rPr>
+                <w:rFonts w:ascii="Calibri" w:hAnsi="Calibri"/>
+                <w:color w:val="000000"/>
+              </w:rPr>
+            </w:pPr>
+            <w:r>
+              <w:rPr>
+                <w:rFonts w:ascii="Calibri" w:hAnsi="Calibri"/>
+                <w:color w:val="000000"/>
+              </w:rPr>
+              <w:t>0.0218</w:t>
+            </w:r>
+          </w:p>
+        </w:tc>
+        <w:tc>
+          <w:tcPr>
+            <w:tcW w:w="1004" w:type="dxa"/>
+            <w:tcBorders>
+              <w:top w:val="single" w:sz="4" w:space="0" w:color="auto"/>
+              <w:left w:val="nil"/>
+              <w:bottom w:val="single" w:sz="4" w:space="0" w:color="auto"/>
+              <w:right w:val="single" w:sz="4" w:space="0" w:color="auto"/>
+            </w:tcBorders>
+            <w:shd w:val="clear" w:color="auto" w:fill="auto"/>
+            <w:vAlign w:val="bottom"/>
+          </w:tcPr>
+          <w:p>
+            <w:pPr>
+              <w:rPr>
+                <w:rFonts w:ascii="Calibri" w:hAnsi="Calibri"/>
+                <w:bCs/>
+                <w:color w:val="000000"/>
+              </w:rPr>
+            </w:pPr>
+            <w:r>
+              <w:rPr>
+                <w:rFonts w:ascii="Calibri" w:hAnsi="Calibri"/>
+                <w:bCs/>
+                <w:color w:val="000000"/>
+              </w:rPr>
+              <w:t>0.6946</w:t>
+            </w:r>
+          </w:p>
+        </w:tc>
+        <w:tc>
+          <w:tcPr>
+            <w:tcW w:w="1012" w:type="dxa"/>
+            <w:gridSpan w:val="2"/>
+            <w:tcBorders>
+              <w:top w:val="single" w:sz="4" w:space="0" w:color="auto"/>
+              <w:left w:val="nil"/>
+              <w:bottom w:val="single" w:sz="4" w:space="0" w:color="auto"/>
+              <w:right w:val="single" w:sz="4" w:space="0" w:color="auto"/>
+            </w:tcBorders>
+            <w:shd w:val="clear" w:color="auto" w:fill="auto"/>
+            <w:vAlign w:val="bottom"/>
+          </w:tcPr>
+          <w:p>
+            <w:pPr>
+              <w:rPr>
+                <w:rFonts w:ascii="Calibri" w:hAnsi="Calibri"/>
+                <w:color w:val="000000"/>
+              </w:rPr>
+            </w:pPr>
+            <w:r>
+              <w:rPr>
+                <w:rFonts w:ascii="Calibri" w:hAnsi="Calibri"/>
+                <w:color w:val="000000"/>
+              </w:rPr>
+              <w:t>-0.0867</w:t>
+            </w:r>
+          </w:p>
+        </w:tc>
+        <w:tc>
+          <w:tcPr>
+            <w:tcW w:w="1284" w:type="dxa"/>
+            <w:gridSpan w:val="2"/>
+            <w:tcBorders>
+              <w:top w:val="single" w:sz="4" w:space="0" w:color="auto"/>
+              <w:left w:val="nil"/>
+              <w:bottom w:val="single" w:sz="4" w:space="0" w:color="auto"/>
+              <w:right w:val="single" w:sz="4" w:space="0" w:color="auto"/>
+            </w:tcBorders>
+            <w:shd w:val="clear" w:color="auto" w:fill="auto"/>
+            <w:vAlign w:val="bottom"/>
+          </w:tcPr>
+          <w:p>
+            <w:pPr>
+              <w:rPr>
+                <w:rFonts w:ascii="Calibri" w:hAnsi="Calibri"/>
+                <w:color w:val="000000"/>
+              </w:rPr>
+            </w:pPr>
+            <w:r>
+              <w:rPr>
+                <w:rFonts w:ascii="Calibri" w:hAnsi="Calibri"/>
+                <w:color w:val="000000"/>
+              </w:rPr>
+              <w:t>0.0217</w:t>
+            </w:r>
+          </w:p>
+        </w:tc>
+      </w:tr>
+      <w:tr>
+        <w:tc>
+          <w:tcPr>
+            <w:tcW w:w="1657" w:type="dxa"/>
+          </w:tcPr>
+          <w:p>
+            <w:pPr>
+              <w:rPr>
+                <w:rFonts w:cstheme="minorHAnsi"/>
+                <w:lang w:val="en-US"/>
+              </w:rPr>
+            </w:pPr>
+            <w:r>
+              <w:rPr>
+                <w:rFonts w:cstheme="minorHAnsi"/>
+                <w:lang w:val="en-US"/>
+              </w:rPr>
+              <w:t>SDNE</w:t>
+            </w:r>
+          </w:p>
+        </w:tc>
+        <w:tc>
+          <w:tcPr>
+            <w:tcW w:w="1423" w:type="dxa"/>
+            <w:tcBorders>
+              <w:top w:val="nil"/>
+              <w:left w:val="single" w:sz="4" w:space="0" w:color="auto"/>
+              <w:bottom w:val="single" w:sz="4" w:space="0" w:color="auto"/>
+              <w:right w:val="single" w:sz="4" w:space="0" w:color="auto"/>
+            </w:tcBorders>
+            <w:shd w:val="clear" w:color="auto" w:fill="E2EFD9" w:themeFill="accent6" w:themeFillTint="33"/>
+            <w:vAlign w:val="bottom"/>
+          </w:tcPr>
+          <w:p>
+            <w:pPr>
+              <w:rPr>
+                <w:rFonts w:ascii="Calibri" w:hAnsi="Calibri"/>
+                <w:bCs/>
+                <w:color w:val="000000"/>
+              </w:rPr>
+            </w:pPr>
+            <w:r>
+              <w:rPr>
+                <w:rFonts w:ascii="Calibri" w:hAnsi="Calibri"/>
+                <w:bCs/>
+                <w:color w:val="000000"/>
+              </w:rPr>
+              <w:t>0.3909</w:t>
+            </w:r>
+          </w:p>
+        </w:tc>
+        <w:tc>
+          <w:tcPr>
+            <w:tcW w:w="1481" w:type="dxa"/>
+            <w:tcBorders>
+              <w:top w:val="nil"/>
+              <w:left w:val="nil"/>
+              <w:bottom w:val="single" w:sz="4" w:space="0" w:color="auto"/>
+              <w:right w:val="single" w:sz="4" w:space="0" w:color="auto"/>
+            </w:tcBorders>
+            <w:shd w:val="clear" w:color="auto" w:fill="E2EFD9" w:themeFill="accent6" w:themeFillTint="33"/>
+            <w:vAlign w:val="bottom"/>
+          </w:tcPr>
+          <w:p>
+            <w:pPr>
+              <w:rPr>
+                <w:rFonts w:ascii="Calibri" w:hAnsi="Calibri"/>
+                <w:bCs/>
+                <w:color w:val="000000"/>
+              </w:rPr>
+            </w:pPr>
+            <w:r>
+              <w:rPr>
+                <w:rFonts w:ascii="Calibri" w:hAnsi="Calibri"/>
+                <w:bCs/>
+                <w:color w:val="000000"/>
+              </w:rPr>
+              <w:t>0.2554</w:t>
+            </w:r>
+          </w:p>
+        </w:tc>
+        <w:tc>
+          <w:tcPr>
+            <w:tcW w:w="995" w:type="dxa"/>
+            <w:tcBorders>
+              <w:top w:val="nil"/>
+              <w:left w:val="nil"/>
+              <w:bottom w:val="single" w:sz="4" w:space="0" w:color="auto"/>
+              <w:right w:val="single" w:sz="4" w:space="0" w:color="auto"/>
+            </w:tcBorders>
+            <w:shd w:val="clear" w:color="auto" w:fill="E2EFD9" w:themeFill="accent6" w:themeFillTint="33"/>
+            <w:vAlign w:val="bottom"/>
+          </w:tcPr>
+          <w:p>
+            <w:pPr>
+              <w:rPr>
+                <w:rFonts w:ascii="Calibri" w:hAnsi="Calibri"/>
+                <w:bCs/>
+                <w:color w:val="000000"/>
+              </w:rPr>
+            </w:pPr>
+            <w:r>
+              <w:rPr>
+                <w:rFonts w:ascii="Calibri" w:hAnsi="Calibri"/>
+                <w:bCs/>
+                <w:color w:val="000000"/>
+              </w:rPr>
+              <w:t>0.309</w:t>
+            </w:r>
+          </w:p>
+        </w:tc>
+        <w:tc>
+          <w:tcPr>
+            <w:tcW w:w="1004" w:type="dxa"/>
+            <w:tcBorders>
+              <w:top w:val="nil"/>
+              <w:left w:val="nil"/>
+              <w:bottom w:val="single" w:sz="4" w:space="0" w:color="auto"/>
+              <w:right w:val="single" w:sz="4" w:space="0" w:color="auto"/>
+            </w:tcBorders>
+            <w:shd w:val="clear" w:color="auto" w:fill="E2EFD9" w:themeFill="accent6" w:themeFillTint="33"/>
+            <w:vAlign w:val="bottom"/>
+          </w:tcPr>
+          <w:p>
+            <w:pPr>
+              <w:rPr>
+                <w:rFonts w:ascii="Calibri" w:hAnsi="Calibri"/>
+                <w:bCs/>
+                <w:color w:val="000000"/>
+              </w:rPr>
+            </w:pPr>
+            <w:r>
+              <w:rPr>
+                <w:rFonts w:ascii="Calibri" w:hAnsi="Calibri"/>
+                <w:bCs/>
+                <w:color w:val="000000"/>
+              </w:rPr>
+              <w:t>0.7649</w:t>
+            </w:r>
+          </w:p>
+        </w:tc>
+        <w:tc>
+          <w:tcPr>
+            <w:tcW w:w="1012" w:type="dxa"/>
+            <w:gridSpan w:val="2"/>
+            <w:tcBorders>
+              <w:top w:val="nil"/>
+              <w:left w:val="nil"/>
+              <w:bottom w:val="single" w:sz="4" w:space="0" w:color="auto"/>
+              <w:right w:val="single" w:sz="4" w:space="0" w:color="auto"/>
+            </w:tcBorders>
+            <w:shd w:val="clear" w:color="auto" w:fill="E2EFD9" w:themeFill="accent6" w:themeFillTint="33"/>
+            <w:vAlign w:val="bottom"/>
+          </w:tcPr>
+          <w:p>
+            <w:pPr>
+              <w:rPr>
+                <w:rFonts w:ascii="Calibri" w:hAnsi="Calibri"/>
+                <w:bCs/>
+                <w:color w:val="000000"/>
+              </w:rPr>
+            </w:pPr>
+            <w:r>
+              <w:rPr>
+                <w:rFonts w:ascii="Calibri" w:hAnsi="Calibri"/>
+                <w:bCs/>
+                <w:color w:val="000000"/>
+              </w:rPr>
+              <w:t>0.4221</w:t>
+            </w:r>
+          </w:p>
+        </w:tc>
+        <w:tc>
+          <w:tcPr>
+            <w:tcW w:w="1284" w:type="dxa"/>
+            <w:gridSpan w:val="2"/>
+            <w:tcBorders>
+              <w:top w:val="nil"/>
+              <w:left w:val="nil"/>
+              <w:bottom w:val="single" w:sz="4" w:space="0" w:color="auto"/>
+              <w:right w:val="single" w:sz="4" w:space="0" w:color="auto"/>
+            </w:tcBorders>
+            <w:shd w:val="clear" w:color="auto" w:fill="E2EFD9" w:themeFill="accent6" w:themeFillTint="33"/>
+            <w:vAlign w:val="bottom"/>
+          </w:tcPr>
+          <w:p>
+            <w:pPr>
+              <w:rPr>
+                <w:rFonts w:ascii="Calibri" w:hAnsi="Calibri"/>
+                <w:bCs/>
+                <w:color w:val="000000"/>
+              </w:rPr>
+            </w:pPr>
+            <w:r>
+              <w:rPr>
+                <w:rFonts w:ascii="Calibri" w:hAnsi="Calibri"/>
+                <w:bCs/>
+                <w:color w:val="000000"/>
+              </w:rPr>
+              <w:t>0.309</w:t>
+            </w:r>
+          </w:p>
+        </w:tc>
+      </w:tr>
+      <w:tr>
+        <w:tc>
+          <w:tcPr>
+            <w:tcW w:w="1657" w:type="dxa"/>
+          </w:tcPr>
+          <w:p>
+            <w:pPr>
+              <w:rPr>
+                <w:rFonts w:cstheme="minorHAnsi"/>
+                <w:lang w:val="en-US"/>
+              </w:rPr>
+            </w:pPr>
+            <w:r>
+              <w:rPr>
+                <w:rFonts w:cstheme="minorHAnsi"/>
+                <w:lang w:val="en-US"/>
+              </w:rPr>
+              <w:t>VGAE (Sum)</w:t>
+            </w:r>
+          </w:p>
+        </w:tc>
+        <w:tc>
+          <w:tcPr>
+            <w:tcW w:w="1423" w:type="dxa"/>
+            <w:tcBorders>
+              <w:top w:val="single" w:sz="4" w:space="0" w:color="auto"/>
+              <w:left w:val="single" w:sz="4" w:space="0" w:color="auto"/>
+              <w:bottom w:val="single" w:sz="4" w:space="0" w:color="auto"/>
+              <w:right w:val="single" w:sz="4" w:space="0" w:color="auto"/>
+            </w:tcBorders>
+            <w:shd w:val="clear" w:color="auto" w:fill="auto"/>
+            <w:vAlign w:val="bottom"/>
+          </w:tcPr>
+          <w:p>
+            <w:pPr>
+              <w:rPr>
+                <w:rFonts w:ascii="Calibri" w:hAnsi="Calibri"/>
+                <w:bCs/>
+                <w:color w:val="000000"/>
+              </w:rPr>
+            </w:pPr>
+            <w:r>
+              <w:rPr>
+                <w:rFonts w:ascii="Calibri" w:hAnsi="Calibri"/>
+                <w:bCs/>
+                <w:color w:val="000000"/>
+              </w:rPr>
+              <w:t>0.0471</w:t>
+            </w:r>
+          </w:p>
+        </w:tc>
+        <w:tc>
+          <w:tcPr>
+            <w:tcW w:w="1481" w:type="dxa"/>
+            <w:tcBorders>
+              <w:top w:val="single" w:sz="4" w:space="0" w:color="auto"/>
+              <w:left w:val="nil"/>
+              <w:bottom w:val="single" w:sz="4" w:space="0" w:color="auto"/>
+              <w:right w:val="single" w:sz="4" w:space="0" w:color="auto"/>
+            </w:tcBorders>
+            <w:shd w:val="clear" w:color="auto" w:fill="auto"/>
+            <w:vAlign w:val="bottom"/>
+          </w:tcPr>
+          <w:p>
+            <w:pPr>
+              <w:rPr>
+                <w:rFonts w:ascii="Calibri" w:hAnsi="Calibri"/>
+                <w:bCs/>
+                <w:color w:val="000000"/>
+              </w:rPr>
+            </w:pPr>
+            <w:r>
+              <w:rPr>
+                <w:rFonts w:ascii="Calibri" w:hAnsi="Calibri"/>
+                <w:bCs/>
+                <w:color w:val="000000"/>
+              </w:rPr>
+              <w:t>0.0392</w:t>
+            </w:r>
+          </w:p>
+        </w:tc>
+        <w:tc>
+          <w:tcPr>
+            <w:tcW w:w="995" w:type="dxa"/>
+            <w:tcBorders>
+              <w:top w:val="single" w:sz="4" w:space="0" w:color="auto"/>
+              <w:left w:val="nil"/>
+              <w:bottom w:val="single" w:sz="4" w:space="0" w:color="auto"/>
+              <w:right w:val="single" w:sz="4" w:space="0" w:color="auto"/>
+            </w:tcBorders>
+            <w:shd w:val="clear" w:color="auto" w:fill="auto"/>
+            <w:vAlign w:val="bottom"/>
+          </w:tcPr>
+          <w:p>
+            <w:pPr>
+              <w:rPr>
+                <w:rFonts w:ascii="Calibri" w:hAnsi="Calibri"/>
+                <w:bCs/>
+                <w:color w:val="000000"/>
+              </w:rPr>
+            </w:pPr>
+            <w:r>
+              <w:rPr>
+                <w:rFonts w:ascii="Calibri" w:hAnsi="Calibri"/>
+                <w:bCs/>
+                <w:color w:val="000000"/>
+              </w:rPr>
+              <w:t>0.0428</w:t>
+            </w:r>
+          </w:p>
+        </w:tc>
+        <w:tc>
+          <w:tcPr>
+            <w:tcW w:w="1004" w:type="dxa"/>
+            <w:tcBorders>
+              <w:top w:val="single" w:sz="4" w:space="0" w:color="auto"/>
+              <w:left w:val="nil"/>
+              <w:bottom w:val="single" w:sz="4" w:space="0" w:color="auto"/>
+              <w:right w:val="single" w:sz="4" w:space="0" w:color="auto"/>
+            </w:tcBorders>
+            <w:shd w:val="clear" w:color="auto" w:fill="auto"/>
+            <w:vAlign w:val="bottom"/>
+          </w:tcPr>
+          <w:p>
+            <w:pPr>
+              <w:rPr>
+                <w:rFonts w:ascii="Calibri" w:hAnsi="Calibri"/>
+                <w:bCs/>
+                <w:color w:val="000000"/>
+              </w:rPr>
+            </w:pPr>
+            <w:r>
+              <w:rPr>
+                <w:rFonts w:ascii="Calibri" w:hAnsi="Calibri"/>
+                <w:bCs/>
+                <w:color w:val="000000"/>
+              </w:rPr>
+              <w:t>0.6022</w:t>
+            </w:r>
+          </w:p>
+        </w:tc>
+        <w:tc>
+          <w:tcPr>
+            <w:tcW w:w="1012" w:type="dxa"/>
+            <w:gridSpan w:val="2"/>
+            <w:tcBorders>
+              <w:top w:val="single" w:sz="4" w:space="0" w:color="auto"/>
+              <w:left w:val="nil"/>
+              <w:bottom w:val="single" w:sz="4" w:space="0" w:color="auto"/>
+              <w:right w:val="single" w:sz="4" w:space="0" w:color="auto"/>
+            </w:tcBorders>
+            <w:shd w:val="clear" w:color="auto" w:fill="auto"/>
+            <w:vAlign w:val="bottom"/>
+          </w:tcPr>
+          <w:p>
+            <w:pPr>
+              <w:rPr>
+                <w:rFonts w:ascii="Calibri" w:hAnsi="Calibri"/>
+                <w:color w:val="000000"/>
+              </w:rPr>
+            </w:pPr>
+            <w:r>
+              <w:rPr>
+                <w:rFonts w:ascii="Calibri" w:hAnsi="Calibri"/>
+                <w:color w:val="000000"/>
+              </w:rPr>
+              <w:t>-0.1074</w:t>
+            </w:r>
+          </w:p>
+        </w:tc>
+        <w:tc>
+          <w:tcPr>
+            <w:tcW w:w="1284" w:type="dxa"/>
+            <w:gridSpan w:val="2"/>
+            <w:tcBorders>
+              <w:top w:val="single" w:sz="4" w:space="0" w:color="auto"/>
+              <w:left w:val="nil"/>
+              <w:bottom w:val="single" w:sz="4" w:space="0" w:color="auto"/>
+              <w:right w:val="single" w:sz="4" w:space="0" w:color="auto"/>
+            </w:tcBorders>
+            <w:shd w:val="clear" w:color="auto" w:fill="auto"/>
+            <w:vAlign w:val="bottom"/>
+          </w:tcPr>
+          <w:p>
+            <w:pPr>
+              <w:rPr>
+                <w:rFonts w:ascii="Calibri" w:hAnsi="Calibri"/>
+                <w:color w:val="000000"/>
+              </w:rPr>
+            </w:pPr>
+            <w:r>
+              <w:rPr>
+                <w:rFonts w:ascii="Calibri" w:hAnsi="Calibri"/>
+                <w:color w:val="000000"/>
+              </w:rPr>
+              <w:t>0.0427</w:t>
+            </w:r>
+          </w:p>
+        </w:tc>
+      </w:tr>
+      <w:tr>
+        <w:tc>
+          <w:tcPr>
+            <w:tcW w:w="8856" w:type="dxa"/>
+            <w:gridSpan w:val="9"/>
+            <w:shd w:val="clear" w:color="auto" w:fill="FFF2CC" w:themeFill="accent4" w:themeFillTint="33"/>
+          </w:tcPr>
+          <w:p>
+            <w:pPr>
+              <w:rPr>
+                <w:rFonts w:cstheme="minorHAnsi"/>
+                <w:lang w:val="en-US"/>
+              </w:rPr>
+            </w:pPr>
+            <w:r>
+              <w:rPr>
+                <w:rFonts w:cstheme="minorHAnsi"/>
+                <w:lang w:val="en-US"/>
+              </w:rPr>
+              <w:t>Node proximity for signed networks</w:t>
+            </w:r>
+          </w:p>
+        </w:tc>
+      </w:tr>
+      <w:tr>
+        <w:tc>
+          <w:tcPr>
+            <w:tcW w:w="1657" w:type="dxa"/>
+          </w:tcPr>
+          <w:p>
+            <w:pPr>
+              <w:rPr>
+                <w:rFonts w:cstheme="minorHAnsi"/>
+                <w:lang w:val="en-US"/>
+              </w:rPr>
+            </w:pPr>
+            <w:proofErr w:type="spellStart"/>
+            <w:r>
+              <w:rPr>
+                <w:rFonts w:cstheme="minorHAnsi"/>
+                <w:highlight w:val="green"/>
+                <w:lang w:val="en-US"/>
+              </w:rPr>
+              <w:t>nSNE</w:t>
+            </w:r>
+            <w:proofErr w:type="spellEnd"/>
+          </w:p>
+        </w:tc>
+        <w:tc>
+          <w:tcPr>
+            <w:tcW w:w="1423" w:type="dxa"/>
+            <w:tcBorders>
+              <w:top w:val="single" w:sz="4" w:space="0" w:color="auto"/>
+              <w:left w:val="single" w:sz="4" w:space="0" w:color="auto"/>
+              <w:bottom w:val="single" w:sz="4" w:space="0" w:color="auto"/>
+              <w:right w:val="single" w:sz="4" w:space="0" w:color="auto"/>
+            </w:tcBorders>
+            <w:shd w:val="clear" w:color="auto" w:fill="E2EFD9" w:themeFill="accent6" w:themeFillTint="33"/>
+            <w:vAlign w:val="center"/>
+          </w:tcPr>
+          <w:p>
+            <w:pPr>
+              <w:rPr>
+                <w:rFonts w:ascii="Calibri" w:hAnsi="Calibri"/>
+                <w:bCs/>
+                <w:color w:val="000000"/>
+              </w:rPr>
+            </w:pPr>
+            <w:r>
+              <w:rPr>
+                <w:rFonts w:ascii="Calibri" w:hAnsi="Calibri"/>
+                <w:bCs/>
+                <w:color w:val="000000"/>
+              </w:rPr>
+              <w:t>0.6555</w:t>
+            </w:r>
+          </w:p>
+        </w:tc>
+        <w:tc>
+          <w:tcPr>
+            <w:tcW w:w="1481" w:type="dxa"/>
+            <w:tcBorders>
+              <w:top w:val="single" w:sz="4" w:space="0" w:color="auto"/>
+              <w:left w:val="nil"/>
+              <w:bottom w:val="single" w:sz="4" w:space="0" w:color="auto"/>
+              <w:right w:val="single" w:sz="4" w:space="0" w:color="auto"/>
+            </w:tcBorders>
+            <w:shd w:val="clear" w:color="auto" w:fill="E2EFD9" w:themeFill="accent6" w:themeFillTint="33"/>
+            <w:vAlign w:val="bottom"/>
+          </w:tcPr>
+          <w:p>
+            <w:pPr>
+              <w:rPr>
+                <w:rFonts w:ascii="Calibri" w:hAnsi="Calibri"/>
+                <w:bCs/>
+                <w:color w:val="000000"/>
+              </w:rPr>
+            </w:pPr>
+            <w:r>
+              <w:rPr>
+                <w:rFonts w:ascii="Calibri" w:hAnsi="Calibri"/>
+                <w:bCs/>
+                <w:color w:val="000000"/>
+              </w:rPr>
+              <w:t>0.3121</w:t>
+            </w:r>
+          </w:p>
+        </w:tc>
+        <w:tc>
+          <w:tcPr>
+            <w:tcW w:w="995" w:type="dxa"/>
+            <w:tcBorders>
+              <w:top w:val="single" w:sz="4" w:space="0" w:color="auto"/>
+              <w:left w:val="nil"/>
+              <w:bottom w:val="single" w:sz="4" w:space="0" w:color="auto"/>
+              <w:right w:val="single" w:sz="4" w:space="0" w:color="auto"/>
+            </w:tcBorders>
+            <w:shd w:val="clear" w:color="auto" w:fill="E2EFD9" w:themeFill="accent6" w:themeFillTint="33"/>
+            <w:vAlign w:val="bottom"/>
+          </w:tcPr>
+          <w:p>
+            <w:pPr>
+              <w:rPr>
+                <w:rFonts w:ascii="Calibri" w:hAnsi="Calibri"/>
+                <w:bCs/>
+                <w:color w:val="000000"/>
+              </w:rPr>
+            </w:pPr>
+            <w:r>
+              <w:rPr>
+                <w:rFonts w:ascii="Calibri" w:hAnsi="Calibri"/>
+                <w:bCs/>
+                <w:color w:val="000000"/>
+              </w:rPr>
+              <w:t>0.4229</w:t>
+            </w:r>
+          </w:p>
+        </w:tc>
+        <w:tc>
+          <w:tcPr>
+            <w:tcW w:w="1004" w:type="dxa"/>
+            <w:tcBorders>
+              <w:top w:val="single" w:sz="4" w:space="0" w:color="auto"/>
+              <w:left w:val="nil"/>
+              <w:bottom w:val="single" w:sz="4" w:space="0" w:color="auto"/>
+              <w:right w:val="single" w:sz="4" w:space="0" w:color="auto"/>
+            </w:tcBorders>
+            <w:shd w:val="clear" w:color="auto" w:fill="E2EFD9" w:themeFill="accent6" w:themeFillTint="33"/>
+            <w:vAlign w:val="bottom"/>
+          </w:tcPr>
+          <w:p>
+            <w:pPr>
+              <w:rPr>
+                <w:rFonts w:ascii="Calibri" w:hAnsi="Calibri"/>
+                <w:color w:val="000000"/>
+              </w:rPr>
+            </w:pPr>
+            <w:r>
+              <w:rPr>
+                <w:rFonts w:ascii="Calibri" w:hAnsi="Calibri"/>
+                <w:color w:val="000000"/>
+              </w:rPr>
+              <w:t>0.6032</w:t>
+            </w:r>
+          </w:p>
+        </w:tc>
+        <w:tc>
+          <w:tcPr>
+            <w:tcW w:w="1012" w:type="dxa"/>
+            <w:gridSpan w:val="2"/>
+            <w:tcBorders>
+              <w:top w:val="single" w:sz="4" w:space="0" w:color="auto"/>
+              <w:left w:val="nil"/>
+              <w:bottom w:val="single" w:sz="4" w:space="0" w:color="auto"/>
+              <w:right w:val="single" w:sz="4" w:space="0" w:color="auto"/>
+            </w:tcBorders>
+            <w:shd w:val="clear" w:color="auto" w:fill="E2EFD9" w:themeFill="accent6" w:themeFillTint="33"/>
+            <w:vAlign w:val="bottom"/>
+          </w:tcPr>
+          <w:p>
+            <w:pPr>
+              <w:rPr>
+                <w:rFonts w:ascii="Calibri" w:hAnsi="Calibri"/>
+                <w:bCs/>
+                <w:color w:val="000000"/>
+              </w:rPr>
+            </w:pPr>
+            <w:r>
+              <w:rPr>
+                <w:rFonts w:ascii="Calibri" w:hAnsi="Calibri"/>
+                <w:bCs/>
+                <w:color w:val="000000"/>
+              </w:rPr>
+              <w:t>0.239</w:t>
+            </w:r>
+          </w:p>
+        </w:tc>
+        <w:tc>
+          <w:tcPr>
+            <w:tcW w:w="1284" w:type="dxa"/>
+            <w:gridSpan w:val="2"/>
+            <w:tcBorders>
+              <w:top w:val="single" w:sz="4" w:space="0" w:color="auto"/>
+              <w:left w:val="nil"/>
+              <w:bottom w:val="single" w:sz="4" w:space="0" w:color="auto"/>
+              <w:right w:val="single" w:sz="4" w:space="0" w:color="auto"/>
+            </w:tcBorders>
+            <w:shd w:val="clear" w:color="auto" w:fill="E2EFD9" w:themeFill="accent6" w:themeFillTint="33"/>
+            <w:vAlign w:val="bottom"/>
+          </w:tcPr>
+          <w:p>
+            <w:pPr>
+              <w:rPr>
+                <w:rFonts w:ascii="Calibri" w:hAnsi="Calibri"/>
+                <w:bCs/>
+                <w:color w:val="000000"/>
+              </w:rPr>
+            </w:pPr>
+            <w:r>
+              <w:rPr>
+                <w:rFonts w:ascii="Calibri" w:hAnsi="Calibri"/>
+                <w:bCs/>
+                <w:color w:val="000000"/>
+              </w:rPr>
+              <w:t>0.4229</w:t>
+            </w:r>
+          </w:p>
+        </w:tc>
+      </w:tr>
+    </w:tbl>
     <w:p>
       <w:pPr>
         <w:rPr>
@@ -35818,7 +38570,7 @@
         <v:path o:extrusionok="f" gradientshapeok="t" o:connecttype="rect"/>
         <o:lock v:ext="edit" aspectratio="t"/>
       </v:shapetype>
-      <v:shape id="_x0000_i1207" type="#_x0000_t75" style="width:11.25pt;height:11.25pt" o:bullet="t">
+      <v:shape id="_x0000_i1272" type="#_x0000_t75" style="width:11.25pt;height:11.25pt" o:bullet="t">
         <v:imagedata r:id="rId1" o:title="msoFB01"/>
       </v:shape>
     </w:pict>
@@ -37237,6 +39989,92 @@
     </w:lvl>
   </w:abstractNum>
   <w:abstractNum w:abstractNumId="13" w15:restartNumberingAfterBreak="0">
+    <w:nsid w:val="2EB462F1"/>
+    <w:multiLevelType w:val="hybridMultilevel"/>
+    <w:tmpl w:val="FE161852"/>
+    <w:lvl w:ilvl="0" w:tplc="4809001B">
+      <w:start w:val="1"/>
+      <w:numFmt w:val="lowerRoman"/>
+      <w:lvlText w:val="%1."/>
+      <w:lvlJc w:val="right"/>
+      <w:pPr>
+        <w:ind w:left="1080" w:hanging="360"/>
+      </w:pPr>
+    </w:lvl>
+    <w:lvl w:ilvl="1" w:tplc="48090019">
+      <w:start w:val="1"/>
+      <w:numFmt w:val="lowerLetter"/>
+      <w:lvlText w:val="%2."/>
+      <w:lvlJc w:val="left"/>
+      <w:pPr>
+        <w:ind w:left="1800" w:hanging="360"/>
+      </w:pPr>
+    </w:lvl>
+    <w:lvl w:ilvl="2" w:tplc="4809001B" w:tentative="1">
+      <w:start w:val="1"/>
+      <w:numFmt w:val="lowerRoman"/>
+      <w:lvlText w:val="%3."/>
+      <w:lvlJc w:val="right"/>
+      <w:pPr>
+        <w:ind w:left="2520" w:hanging="180"/>
+      </w:pPr>
+    </w:lvl>
+    <w:lvl w:ilvl="3" w:tplc="4809000F" w:tentative="1">
+      <w:start w:val="1"/>
+      <w:numFmt w:val="decimal"/>
+      <w:lvlText w:val="%4."/>
+      <w:lvlJc w:val="left"/>
+      <w:pPr>
+        <w:ind w:left="3240" w:hanging="360"/>
+      </w:pPr>
+    </w:lvl>
+    <w:lvl w:ilvl="4" w:tplc="48090019" w:tentative="1">
+      <w:start w:val="1"/>
+      <w:numFmt w:val="lowerLetter"/>
+      <w:lvlText w:val="%5."/>
+      <w:lvlJc w:val="left"/>
+      <w:pPr>
+        <w:ind w:left="3960" w:hanging="360"/>
+      </w:pPr>
+    </w:lvl>
+    <w:lvl w:ilvl="5" w:tplc="4809001B" w:tentative="1">
+      <w:start w:val="1"/>
+      <w:numFmt w:val="lowerRoman"/>
+      <w:lvlText w:val="%6."/>
+      <w:lvlJc w:val="right"/>
+      <w:pPr>
+        <w:ind w:left="4680" w:hanging="180"/>
+      </w:pPr>
+    </w:lvl>
+    <w:lvl w:ilvl="6" w:tplc="4809000F" w:tentative="1">
+      <w:start w:val="1"/>
+      <w:numFmt w:val="decimal"/>
+      <w:lvlText w:val="%7."/>
+      <w:lvlJc w:val="left"/>
+      <w:pPr>
+        <w:ind w:left="5400" w:hanging="360"/>
+      </w:pPr>
+    </w:lvl>
+    <w:lvl w:ilvl="7" w:tplc="48090019" w:tentative="1">
+      <w:start w:val="1"/>
+      <w:numFmt w:val="lowerLetter"/>
+      <w:lvlText w:val="%8."/>
+      <w:lvlJc w:val="left"/>
+      <w:pPr>
+        <w:ind w:left="6120" w:hanging="360"/>
+      </w:pPr>
+    </w:lvl>
+    <w:lvl w:ilvl="8" w:tplc="4809001B" w:tentative="1">
+      <w:start w:val="1"/>
+      <w:numFmt w:val="lowerRoman"/>
+      <w:lvlText w:val="%9."/>
+      <w:lvlJc w:val="right"/>
+      <w:pPr>
+        <w:ind w:left="6840" w:hanging="180"/>
+      </w:pPr>
+    </w:lvl>
+  </w:abstractNum>
+  <w:abstractNum w:abstractNumId="14" w15:restartNumberingAfterBreak="0">
     <w:nsid w:val="32BA4E4F"/>
     <w:multiLevelType w:val="hybridMultilevel"/>
     <w:tmpl w:val="B2C4926E"/>
@@ -37349,7 +40187,7 @@
       </w:rPr>
     </w:lvl>
   </w:abstractNum>
-  <w:abstractNum w:abstractNumId="14" w15:restartNumberingAfterBreak="0">
+  <w:abstractNum w:abstractNumId="15" w15:restartNumberingAfterBreak="0">
     <w:nsid w:val="32BF7CFA"/>
     <w:multiLevelType w:val="hybridMultilevel"/>
     <w:tmpl w:val="636C9DC4"/>
@@ -37462,7 +40300,7 @@
       </w:rPr>
     </w:lvl>
   </w:abstractNum>
-  <w:abstractNum w:abstractNumId="15" w15:restartNumberingAfterBreak="0">
+  <w:abstractNum w:abstractNumId="16" w15:restartNumberingAfterBreak="0">
     <w:nsid w:val="341704AD"/>
     <w:multiLevelType w:val="hybridMultilevel"/>
     <w:tmpl w:val="07686472"/>
@@ -37575,7 +40413,7 @@
       </w:rPr>
     </w:lvl>
   </w:abstractNum>
-  <w:abstractNum w:abstractNumId="16" w15:restartNumberingAfterBreak="0">
+  <w:abstractNum w:abstractNumId="17" w15:restartNumberingAfterBreak="0">
     <w:nsid w:val="36E233DB"/>
     <w:multiLevelType w:val="hybridMultilevel"/>
     <w:tmpl w:val="1DAE0794"/>
@@ -37687,7 +40525,7 @@
       </w:rPr>
     </w:lvl>
   </w:abstractNum>
-  <w:abstractNum w:abstractNumId="17" w15:restartNumberingAfterBreak="0">
+  <w:abstractNum w:abstractNumId="18" w15:restartNumberingAfterBreak="0">
     <w:nsid w:val="37F90C57"/>
     <w:multiLevelType w:val="hybridMultilevel"/>
     <w:tmpl w:val="976A2AFE"/>
@@ -37776,7 +40614,7 @@
       </w:pPr>
     </w:lvl>
   </w:abstractNum>
-  <w:abstractNum w:abstractNumId="18" w15:restartNumberingAfterBreak="0">
+  <w:abstractNum w:abstractNumId="19" w15:restartNumberingAfterBreak="0">
     <w:nsid w:val="3BAA3A6F"/>
     <w:multiLevelType w:val="hybridMultilevel"/>
     <w:tmpl w:val="0674D1A8"/>
@@ -37889,7 +40727,7 @@
       </w:rPr>
     </w:lvl>
   </w:abstractNum>
-  <w:abstractNum w:abstractNumId="19" w15:restartNumberingAfterBreak="0">
+  <w:abstractNum w:abstractNumId="20" w15:restartNumberingAfterBreak="0">
     <w:nsid w:val="489D041A"/>
     <w:multiLevelType w:val="hybridMultilevel"/>
     <w:tmpl w:val="EDEE41C6"/>
@@ -38003,7 +40841,7 @@
       </w:rPr>
     </w:lvl>
   </w:abstractNum>
-  <w:abstractNum w:abstractNumId="20" w15:restartNumberingAfterBreak="0">
+  <w:abstractNum w:abstractNumId="21" w15:restartNumberingAfterBreak="0">
     <w:nsid w:val="49C70FB8"/>
     <w:multiLevelType w:val="hybridMultilevel"/>
     <w:tmpl w:val="4DA06900"/>
@@ -38094,7 +40932,7 @@
       </w:pPr>
     </w:lvl>
   </w:abstractNum>
-  <w:abstractNum w:abstractNumId="21" w15:restartNumberingAfterBreak="0">
+  <w:abstractNum w:abstractNumId="22" w15:restartNumberingAfterBreak="0">
     <w:nsid w:val="50CF644C"/>
     <w:multiLevelType w:val="hybridMultilevel"/>
     <w:tmpl w:val="B9685DB6"/>
@@ -38183,7 +41021,7 @@
       </w:pPr>
     </w:lvl>
   </w:abstractNum>
-  <w:abstractNum w:abstractNumId="22" w15:restartNumberingAfterBreak="0">
+  <w:abstractNum w:abstractNumId="23" w15:restartNumberingAfterBreak="0">
     <w:nsid w:val="521B0B61"/>
     <w:multiLevelType w:val="hybridMultilevel"/>
     <w:tmpl w:val="90EC4850"/>
@@ -38296,7 +41134,7 @@
       </w:rPr>
     </w:lvl>
   </w:abstractNum>
-  <w:abstractNum w:abstractNumId="23" w15:restartNumberingAfterBreak="0">
+  <w:abstractNum w:abstractNumId="24" w15:restartNumberingAfterBreak="0">
     <w:nsid w:val="57FA6385"/>
     <w:multiLevelType w:val="multilevel"/>
     <w:tmpl w:val="446EB5E2"/>
@@ -38445,7 +41283,7 @@
       </w:rPr>
     </w:lvl>
   </w:abstractNum>
-  <w:abstractNum w:abstractNumId="24" w15:restartNumberingAfterBreak="0">
+  <w:abstractNum w:abstractNumId="25" w15:restartNumberingAfterBreak="0">
     <w:nsid w:val="59170CCC"/>
     <w:multiLevelType w:val="hybridMultilevel"/>
     <w:tmpl w:val="2640CE3C"/>
@@ -38558,7 +41396,7 @@
       </w:rPr>
     </w:lvl>
   </w:abstractNum>
-  <w:abstractNum w:abstractNumId="25" w15:restartNumberingAfterBreak="0">
+  <w:abstractNum w:abstractNumId="26" w15:restartNumberingAfterBreak="0">
     <w:nsid w:val="5C1C6088"/>
     <w:multiLevelType w:val="hybridMultilevel"/>
     <w:tmpl w:val="10A867B2"/>
@@ -38671,7 +41509,7 @@
       </w:rPr>
     </w:lvl>
   </w:abstractNum>
-  <w:abstractNum w:abstractNumId="26" w15:restartNumberingAfterBreak="0">
+  <w:abstractNum w:abstractNumId="27" w15:restartNumberingAfterBreak="0">
     <w:nsid w:val="5ED01CA6"/>
     <w:multiLevelType w:val="hybridMultilevel"/>
     <w:tmpl w:val="8B4683EC"/>
@@ -38784,7 +41622,7 @@
       </w:rPr>
     </w:lvl>
   </w:abstractNum>
-  <w:abstractNum w:abstractNumId="27" w15:restartNumberingAfterBreak="0">
+  <w:abstractNum w:abstractNumId="28" w15:restartNumberingAfterBreak="0">
     <w:nsid w:val="5EEE25C8"/>
     <w:multiLevelType w:val="hybridMultilevel"/>
     <w:tmpl w:val="36329848"/>
@@ -38897,7 +41735,7 @@
       </w:rPr>
     </w:lvl>
   </w:abstractNum>
-  <w:abstractNum w:abstractNumId="28" w15:restartNumberingAfterBreak="0">
+  <w:abstractNum w:abstractNumId="29" w15:restartNumberingAfterBreak="0">
     <w:nsid w:val="63DC396D"/>
     <w:multiLevelType w:val="hybridMultilevel"/>
     <w:tmpl w:val="E7DC6EAE"/>
@@ -38986,7 +41824,7 @@
       </w:pPr>
     </w:lvl>
   </w:abstractNum>
-  <w:abstractNum w:abstractNumId="29" w15:restartNumberingAfterBreak="0">
+  <w:abstractNum w:abstractNumId="30" w15:restartNumberingAfterBreak="0">
     <w:nsid w:val="6B706A3E"/>
     <w:multiLevelType w:val="hybridMultilevel"/>
     <w:tmpl w:val="525C25C4"/>
@@ -39075,7 +41913,7 @@
       </w:pPr>
     </w:lvl>
   </w:abstractNum>
-  <w:abstractNum w:abstractNumId="30" w15:restartNumberingAfterBreak="0">
+  <w:abstractNum w:abstractNumId="31" w15:restartNumberingAfterBreak="0">
     <w:nsid w:val="6F794593"/>
     <w:multiLevelType w:val="hybridMultilevel"/>
     <w:tmpl w:val="CC380750"/>
@@ -39164,7 +42002,7 @@
       </w:pPr>
     </w:lvl>
   </w:abstractNum>
-  <w:abstractNum w:abstractNumId="31" w15:restartNumberingAfterBreak="0">
+  <w:abstractNum w:abstractNumId="32" w15:restartNumberingAfterBreak="0">
     <w:nsid w:val="7385015A"/>
     <w:multiLevelType w:val="hybridMultilevel"/>
     <w:tmpl w:val="1CB246C4"/>
@@ -39277,7 +42115,7 @@
       </w:rPr>
     </w:lvl>
   </w:abstractNum>
-  <w:abstractNum w:abstractNumId="32" w15:restartNumberingAfterBreak="0">
+  <w:abstractNum w:abstractNumId="33" w15:restartNumberingAfterBreak="0">
     <w:nsid w:val="76BC6742"/>
     <w:multiLevelType w:val="hybridMultilevel"/>
     <w:tmpl w:val="66EC0CC2"/>
@@ -39390,7 +42228,7 @@
       </w:rPr>
     </w:lvl>
   </w:abstractNum>
-  <w:abstractNum w:abstractNumId="33" w15:restartNumberingAfterBreak="0">
+  <w:abstractNum w:abstractNumId="34" w15:restartNumberingAfterBreak="0">
     <w:nsid w:val="77E71A31"/>
     <w:multiLevelType w:val="hybridMultilevel"/>
     <w:tmpl w:val="16D42D24"/>
@@ -39503,7 +42341,7 @@
       </w:rPr>
     </w:lvl>
   </w:abstractNum>
-  <w:abstractNum w:abstractNumId="34" w15:restartNumberingAfterBreak="0">
+  <w:abstractNum w:abstractNumId="35" w15:restartNumberingAfterBreak="0">
     <w:nsid w:val="79F1670D"/>
     <w:multiLevelType w:val="hybridMultilevel"/>
     <w:tmpl w:val="82FC8AEC"/>
@@ -39617,19 +42455,19 @@
     </w:lvl>
   </w:abstractNum>
   <w:num w:numId="1">
-    <w:abstractNumId w:val="30"/>
+    <w:abstractNumId w:val="31"/>
   </w:num>
   <w:num w:numId="2">
-    <w:abstractNumId w:val="17"/>
+    <w:abstractNumId w:val="18"/>
   </w:num>
   <w:num w:numId="3">
     <w:abstractNumId w:val="11"/>
   </w:num>
   <w:num w:numId="4">
-    <w:abstractNumId w:val="28"/>
+    <w:abstractNumId w:val="29"/>
   </w:num>
   <w:num w:numId="5">
-    <w:abstractNumId w:val="20"/>
+    <w:abstractNumId w:val="21"/>
   </w:num>
   <w:num w:numId="6">
     <w:abstractNumId w:val="8"/>
@@ -39641,61 +42479,61 @@
     <w:abstractNumId w:val="1"/>
   </w:num>
   <w:num w:numId="9">
-    <w:abstractNumId w:val="15"/>
+    <w:abstractNumId w:val="16"/>
   </w:num>
   <w:num w:numId="10">
-    <w:abstractNumId w:val="19"/>
+    <w:abstractNumId w:val="20"/>
   </w:num>
   <w:num w:numId="11">
     <w:abstractNumId w:val="2"/>
   </w:num>
   <w:num w:numId="12">
-    <w:abstractNumId w:val="31"/>
+    <w:abstractNumId w:val="32"/>
   </w:num>
   <w:num w:numId="13">
-    <w:abstractNumId w:val="21"/>
+    <w:abstractNumId w:val="22"/>
   </w:num>
   <w:num w:numId="14">
-    <w:abstractNumId w:val="34"/>
+    <w:abstractNumId w:val="35"/>
   </w:num>
   <w:num w:numId="15">
     <w:abstractNumId w:val="12"/>
   </w:num>
   <w:num w:numId="16">
-    <w:abstractNumId w:val="32"/>
+    <w:abstractNumId w:val="33"/>
   </w:num>
   <w:num w:numId="17">
-    <w:abstractNumId w:val="33"/>
+    <w:abstractNumId w:val="34"/>
   </w:num>
   <w:num w:numId="18">
-    <w:abstractNumId w:val="18"/>
+    <w:abstractNumId w:val="19"/>
   </w:num>
   <w:num w:numId="19">
-    <w:abstractNumId w:val="22"/>
+    <w:abstractNumId w:val="23"/>
   </w:num>
   <w:num w:numId="20">
-    <w:abstractNumId w:val="13"/>
+    <w:abstractNumId w:val="14"/>
   </w:num>
   <w:num w:numId="21">
     <w:abstractNumId w:val="7"/>
   </w:num>
   <w:num w:numId="22">
-    <w:abstractNumId w:val="29"/>
+    <w:abstractNumId w:val="30"/>
   </w:num>
   <w:num w:numId="23">
-    <w:abstractNumId w:val="25"/>
+    <w:abstractNumId w:val="26"/>
   </w:num>
   <w:num w:numId="24">
     <w:abstractNumId w:val="5"/>
   </w:num>
   <w:num w:numId="25">
-    <w:abstractNumId w:val="24"/>
+    <w:abstractNumId w:val="25"/>
   </w:num>
   <w:num w:numId="26">
     <w:abstractNumId w:val="9"/>
   </w:num>
   <w:num w:numId="27">
-    <w:abstractNumId w:val="26"/>
+    <w:abstractNumId w:val="27"/>
   </w:num>
   <w:num w:numId="28">
     <w:abstractNumId w:val="10"/>
@@ -39704,22 +42542,25 @@
     <w:abstractNumId w:val="3"/>
   </w:num>
   <w:num w:numId="30">
-    <w:abstractNumId w:val="27"/>
+    <w:abstractNumId w:val="28"/>
   </w:num>
   <w:num w:numId="31">
-    <w:abstractNumId w:val="16"/>
+    <w:abstractNumId w:val="17"/>
   </w:num>
   <w:num w:numId="32">
     <w:abstractNumId w:val="0"/>
   </w:num>
   <w:num w:numId="33">
-    <w:abstractNumId w:val="23"/>
+    <w:abstractNumId w:val="24"/>
   </w:num>
   <w:num w:numId="34">
     <w:abstractNumId w:val="6"/>
   </w:num>
   <w:num w:numId="35">
-    <w:abstractNumId w:val="14"/>
+    <w:abstractNumId w:val="15"/>
+  </w:num>
+  <w:num w:numId="36">
+    <w:abstractNumId w:val="13"/>
   </w:num>
   <w:numIdMacAtCleanup w:val="31"/>
 </w:numbering>

</xml_diff>